<commit_message>
message insertion on end of the document
</commit_message>
<xml_diff>
--- a/documentation/Assignment 2 Documentation.docx
+++ b/documentation/Assignment 2 Documentation.docx
@@ -188,7 +188,10 @@
         <w:t xml:space="preserve"> connected</w:t>
       </w:r>
       <w:r>
-        <w:t xml:space="preserve"> users appearing from up to down. </w:t>
+        <w:t xml:space="preserve"> users appearing from bottom up</w:t>
+      </w:r>
+      <w:r>
+        <w:t xml:space="preserve">. </w:t>
       </w:r>
       <w:r>
         <w:t>Latest message will appear on top of the pane</w:t>
@@ -405,7 +408,7 @@
           <v:shape id="_x0000_i1025" type="#_x0000_t75" style="width:451.3pt;height:84.15pt" o:ole="">
             <v:imagedata r:id="rId8" o:title=""/>
           </v:shape>
-          <o:OLEObject Type="Embed" ProgID="Word.OpenDocumentText.12" ShapeID="_x0000_i1025" DrawAspect="Content" ObjectID="_1490724018" r:id="rId9"/>
+          <o:OLEObject Type="Embed" ProgID="Word.OpenDocumentText.12" ShapeID="_x0000_i1025" DrawAspect="Content" ObjectID="_1490726139" r:id="rId9"/>
         </w:object>
       </w:r>
     </w:p>
@@ -579,10 +582,10 @@
       </w:pPr>
       <w:r>
         <w:object w:dxaOrig="9026" w:dyaOrig="1695">
-          <v:shape id="_x0000_i1026" type="#_x0000_t75" style="width:451.3pt;height:84.75pt" o:ole="">
+          <v:shape id="_x0000_i1026" type="#_x0000_t75" style="width:451.3pt;height:84.6pt" o:ole="">
             <v:imagedata r:id="rId10" o:title=""/>
           </v:shape>
-          <o:OLEObject Type="Embed" ProgID="Word.OpenDocumentText.12" ShapeID="_x0000_i1026" DrawAspect="Content" ObjectID="_1490724019" r:id="rId11"/>
+          <o:OLEObject Type="Embed" ProgID="Word.OpenDocumentText.12" ShapeID="_x0000_i1026" DrawAspect="Content" ObjectID="_1490726140" r:id="rId11"/>
         </w:object>
       </w:r>
     </w:p>
@@ -732,10 +735,10 @@
       </w:pPr>
       <w:r>
         <w:object w:dxaOrig="9026" w:dyaOrig="2941">
-          <v:shape id="_x0000_i1027" type="#_x0000_t75" style="width:451.3pt;height:147.05pt" o:ole="">
+          <v:shape id="_x0000_i1027" type="#_x0000_t75" style="width:451.3pt;height:147.35pt" o:ole="">
             <v:imagedata r:id="rId12" o:title=""/>
           </v:shape>
-          <o:OLEObject Type="Embed" ProgID="Word.OpenDocumentText.12" ShapeID="_x0000_i1027" DrawAspect="Content" ObjectID="_1490724020" r:id="rId13"/>
+          <o:OLEObject Type="Embed" ProgID="Word.OpenDocumentText.12" ShapeID="_x0000_i1027" DrawAspect="Content" ObjectID="_1490726141" r:id="rId13"/>
         </w:object>
       </w:r>
     </w:p>
@@ -1341,7 +1344,7 @@
             </wp:anchor>
           </w:drawing>
         </mc:Choice>
-        <mc:Fallback xmlns="">
+        <mc:Fallback>
           <w:pict>
             <v:shapetype id="_x0000_t202" coordsize="21600,21600" o:spt="202" path="m,l,21600r21600,l21600,xe">
               <v:stroke joinstyle="miter"/>
@@ -1447,7 +1450,7 @@
                               <w:noProof/>
                               <w:color w:val="FFFFFF" w:themeColor="background1"/>
                             </w:rPr>
-                            <w:t>2</w:t>
+                            <w:t>4</w:t>
                           </w:r>
                           <w:r>
                             <w:rPr>
@@ -1505,7 +1508,7 @@
                         <w:noProof/>
                         <w:color w:val="FFFFFF" w:themeColor="background1"/>
                       </w:rPr>
-                      <w:t>2</w:t>
+                      <w:t>4</w:t>
                     </w:r>
                     <w:r>
                       <w:rPr>

</xml_diff>

<commit_message>
server remembers last 20 lines of conversation now
</commit_message>
<xml_diff>
--- a/documentation/Assignment 2 Documentation.docx
+++ b/documentation/Assignment 2 Documentation.docx
@@ -12,8 +12,6 @@
           <w:lang w:val="en-IE"/>
         </w:rPr>
       </w:pPr>
-      <w:bookmarkStart w:id="0" w:name="_GoBack"/>
-      <w:bookmarkEnd w:id="0"/>
       <w:r>
         <w:rPr>
           <w:color w:val="385623" w:themeColor="accent6" w:themeShade="80"/>
@@ -118,27 +116,14 @@
       <w:r>
         <w:t xml:space="preserve">Figure </w:t>
       </w:r>
-      <w:r>
-        <w:fldChar w:fldCharType="begin"/>
-      </w:r>
-      <w:r>
-        <w:instrText xml:space="preserve"> SEQ Figure \* ARABIC </w:instrText>
-      </w:r>
-      <w:r>
-        <w:fldChar w:fldCharType="separate"/>
-      </w:r>
-      <w:r>
-        <w:rPr>
-          <w:noProof/>
-        </w:rPr>
-        <w:t>1</w:t>
-      </w:r>
-      <w:r>
-        <w:rPr>
-          <w:noProof/>
-        </w:rPr>
-        <w:fldChar w:fldCharType="end"/>
-      </w:r>
+      <w:fldSimple w:instr=" SEQ Figure \* ARABIC ">
+        <w:r>
+          <w:rPr>
+            <w:noProof/>
+          </w:rPr>
+          <w:t>1</w:t>
+        </w:r>
+      </w:fldSimple>
       <w:r>
         <w:t xml:space="preserve"> GUI Design</w:t>
       </w:r>
@@ -377,8 +362,8 @@
         <w:t xml:space="preserve"> of GUI view</w:t>
       </w:r>
     </w:p>
-    <w:bookmarkStart w:id="1" w:name="_MON_1490718885"/>
-    <w:bookmarkEnd w:id="1"/>
+    <w:bookmarkStart w:id="0" w:name="_MON_1490718885"/>
+    <w:bookmarkEnd w:id="0"/>
     <w:p>
       <w:pPr>
         <w:keepNext/>
@@ -408,7 +393,7 @@
           <v:shape id="_x0000_i1025" type="#_x0000_t75" style="width:451.3pt;height:84.15pt" o:ole="">
             <v:imagedata r:id="rId8" o:title=""/>
           </v:shape>
-          <o:OLEObject Type="Embed" ProgID="Word.OpenDocumentText.12" ShapeID="_x0000_i1025" DrawAspect="Content" ObjectID="_1490726139" r:id="rId9"/>
+          <o:OLEObject Type="Embed" ProgID="Word.OpenDocumentText.12" ShapeID="_x0000_i1025" DrawAspect="Content" ObjectID="_1490728164" r:id="rId9"/>
         </w:object>
       </w:r>
     </w:p>
@@ -420,27 +405,14 @@
       <w:r>
         <w:t xml:space="preserve">Figure </w:t>
       </w:r>
-      <w:r>
-        <w:fldChar w:fldCharType="begin"/>
-      </w:r>
-      <w:r>
-        <w:instrText xml:space="preserve"> SEQ Figure \* ARABIC </w:instrText>
-      </w:r>
-      <w:r>
-        <w:fldChar w:fldCharType="separate"/>
-      </w:r>
-      <w:r>
-        <w:rPr>
-          <w:noProof/>
-        </w:rPr>
-        <w:t>2</w:t>
-      </w:r>
-      <w:r>
-        <w:rPr>
-          <w:noProof/>
-        </w:rPr>
-        <w:fldChar w:fldCharType="end"/>
-      </w:r>
+      <w:fldSimple w:instr=" SEQ Figure \* ARABIC ">
+        <w:r>
+          <w:rPr>
+            <w:noProof/>
+          </w:rPr>
+          <w:t>2</w:t>
+        </w:r>
+      </w:fldSimple>
       <w:r>
         <w:t xml:space="preserve"> GUI interface</w:t>
       </w:r>
@@ -573,8 +545,8 @@
         <w:t>.</w:t>
       </w:r>
     </w:p>
-    <w:bookmarkStart w:id="2" w:name="_MON_1490719963"/>
-    <w:bookmarkEnd w:id="2"/>
+    <w:bookmarkStart w:id="1" w:name="_MON_1490719963"/>
+    <w:bookmarkEnd w:id="1"/>
     <w:p>
       <w:pPr>
         <w:keepNext/>
@@ -585,7 +557,7 @@
           <v:shape id="_x0000_i1026" type="#_x0000_t75" style="width:451.3pt;height:84.6pt" o:ole="">
             <v:imagedata r:id="rId10" o:title=""/>
           </v:shape>
-          <o:OLEObject Type="Embed" ProgID="Word.OpenDocumentText.12" ShapeID="_x0000_i1026" DrawAspect="Content" ObjectID="_1490726140" r:id="rId11"/>
+          <o:OLEObject Type="Embed" ProgID="Word.OpenDocumentText.12" ShapeID="_x0000_i1026" DrawAspect="Content" ObjectID="_1490728165" r:id="rId11"/>
         </w:object>
       </w:r>
     </w:p>
@@ -597,27 +569,14 @@
       <w:r>
         <w:t xml:space="preserve">Figure </w:t>
       </w:r>
-      <w:r>
-        <w:fldChar w:fldCharType="begin"/>
-      </w:r>
-      <w:r>
-        <w:instrText xml:space="preserve"> SEQ Figure \* ARABIC </w:instrText>
-      </w:r>
-      <w:r>
-        <w:fldChar w:fldCharType="separate"/>
-      </w:r>
-      <w:r>
-        <w:rPr>
-          <w:noProof/>
-        </w:rPr>
-        <w:t>3</w:t>
-      </w:r>
-      <w:r>
-        <w:rPr>
-          <w:noProof/>
-        </w:rPr>
-        <w:fldChar w:fldCharType="end"/>
-      </w:r>
+      <w:fldSimple w:instr=" SEQ Figure \* ARABIC ">
+        <w:r>
+          <w:rPr>
+            <w:noProof/>
+          </w:rPr>
+          <w:t>3</w:t>
+        </w:r>
+      </w:fldSimple>
       <w:r>
         <w:t xml:space="preserve"> Chat Server interface</w:t>
       </w:r>
@@ -726,8 +685,8 @@
         <w:t>.</w:t>
       </w:r>
     </w:p>
-    <w:bookmarkStart w:id="3" w:name="_MON_1490720492"/>
-    <w:bookmarkEnd w:id="3"/>
+    <w:bookmarkStart w:id="2" w:name="_MON_1490720492"/>
+    <w:bookmarkEnd w:id="2"/>
     <w:p>
       <w:pPr>
         <w:keepNext/>
@@ -738,7 +697,7 @@
           <v:shape id="_x0000_i1027" type="#_x0000_t75" style="width:451.3pt;height:147.35pt" o:ole="">
             <v:imagedata r:id="rId12" o:title=""/>
           </v:shape>
-          <o:OLEObject Type="Embed" ProgID="Word.OpenDocumentText.12" ShapeID="_x0000_i1027" DrawAspect="Content" ObjectID="_1490726141" r:id="rId13"/>
+          <o:OLEObject Type="Embed" ProgID="Word.OpenDocumentText.12" ShapeID="_x0000_i1027" DrawAspect="Content" ObjectID="_1490728166" r:id="rId13"/>
         </w:object>
       </w:r>
     </w:p>
@@ -750,27 +709,14 @@
       <w:r>
         <w:t xml:space="preserve">Figure </w:t>
       </w:r>
-      <w:r>
-        <w:fldChar w:fldCharType="begin"/>
-      </w:r>
-      <w:r>
-        <w:instrText xml:space="preserve"> SEQ Figure \* ARABIC </w:instrText>
-      </w:r>
-      <w:r>
-        <w:fldChar w:fldCharType="separate"/>
-      </w:r>
-      <w:r>
-        <w:rPr>
-          <w:noProof/>
-        </w:rPr>
-        <w:t>4</w:t>
-      </w:r>
-      <w:r>
-        <w:rPr>
-          <w:noProof/>
-        </w:rPr>
-        <w:fldChar w:fldCharType="end"/>
-      </w:r>
+      <w:fldSimple w:instr=" SEQ Figure \* ARABIC ">
+        <w:r>
+          <w:rPr>
+            <w:noProof/>
+          </w:rPr>
+          <w:t>4</w:t>
+        </w:r>
+      </w:fldSimple>
       <w:r>
         <w:t xml:space="preserve"> Chat Client interface</w:t>
       </w:r>
@@ -1026,27 +972,14 @@
       <w:r>
         <w:t xml:space="preserve">Figure </w:t>
       </w:r>
-      <w:r>
-        <w:fldChar w:fldCharType="begin"/>
-      </w:r>
-      <w:r>
-        <w:instrText xml:space="preserve"> SEQ Figure \* ARABIC </w:instrText>
-      </w:r>
-      <w:r>
-        <w:fldChar w:fldCharType="separate"/>
-      </w:r>
-      <w:r>
-        <w:rPr>
-          <w:noProof/>
-        </w:rPr>
-        <w:t>5</w:t>
-      </w:r>
-      <w:r>
-        <w:rPr>
-          <w:noProof/>
-        </w:rPr>
-        <w:fldChar w:fldCharType="end"/>
-      </w:r>
+      <w:fldSimple w:instr=" SEQ Figure \* ARABIC ">
+        <w:r>
+          <w:rPr>
+            <w:noProof/>
+          </w:rPr>
+          <w:t>5</w:t>
+        </w:r>
+      </w:fldSimple>
       <w:r>
         <w:t xml:space="preserve"> Observer pattern visualization</w:t>
       </w:r>
@@ -1085,6 +1018,19 @@
       </w:r>
       <w:r>
         <w:t xml:space="preserve"> The biggest challenge was to implement the GUI view.</w:t>
+      </w:r>
+    </w:p>
+    <w:p>
+      <w:pPr>
+        <w:jc w:val="both"/>
+      </w:pPr>
+      <w:r>
+        <w:t xml:space="preserve">I added a functionality of the server remembering last 20 lines of the </w:t>
+      </w:r>
+      <w:bookmarkStart w:id="3" w:name="_GoBack"/>
+      <w:bookmarkEnd w:id="3"/>
+      <w:r>
+        <w:t>chat messages, so when new client is connected he sees last 20 lines of ongoing conversation.</w:t>
       </w:r>
     </w:p>
     <w:p>
@@ -1154,27 +1100,14 @@
       <w:r>
         <w:t xml:space="preserve">Figure </w:t>
       </w:r>
-      <w:r>
-        <w:fldChar w:fldCharType="begin"/>
-      </w:r>
-      <w:r>
-        <w:instrText xml:space="preserve"> SEQ Figure \* ARABIC </w:instrText>
-      </w:r>
-      <w:r>
-        <w:fldChar w:fldCharType="separate"/>
-      </w:r>
-      <w:r>
-        <w:rPr>
-          <w:noProof/>
-        </w:rPr>
-        <w:t>6</w:t>
-      </w:r>
-      <w:r>
-        <w:rPr>
-          <w:noProof/>
-        </w:rPr>
-        <w:fldChar w:fldCharType="end"/>
-      </w:r>
+      <w:fldSimple w:instr=" SEQ Figure \* ARABIC ">
+        <w:r>
+          <w:rPr>
+            <w:noProof/>
+          </w:rPr>
+          <w:t>6</w:t>
+        </w:r>
+      </w:fldSimple>
       <w:r>
         <w:t xml:space="preserve"> Chat Application implementation</w:t>
       </w:r>
@@ -1450,7 +1383,7 @@
                               <w:noProof/>
                               <w:color w:val="FFFFFF" w:themeColor="background1"/>
                             </w:rPr>
-                            <w:t>4</w:t>
+                            <w:t>3</w:t>
                           </w:r>
                           <w:r>
                             <w:rPr>
@@ -1508,7 +1441,7 @@
                         <w:noProof/>
                         <w:color w:val="FFFFFF" w:themeColor="background1"/>
                       </w:rPr>
-                      <w:t>4</w:t>
+                      <w:t>3</w:t>
                     </w:r>
                     <w:r>
                       <w:rPr>

</xml_diff>

<commit_message>
documentation edited and automatic icon loading implemented
</commit_message>
<xml_diff>
--- a/documentation/Assignment 2 Documentation.docx
+++ b/documentation/Assignment 2 Documentation.docx
@@ -12,6 +12,8 @@
           <w:lang w:val="en-IE"/>
         </w:rPr>
       </w:pPr>
+      <w:bookmarkStart w:id="0" w:name="_GoBack"/>
+      <w:bookmarkEnd w:id="0"/>
       <w:r>
         <w:rPr>
           <w:color w:val="385623" w:themeColor="accent6" w:themeShade="80"/>
@@ -274,6 +276,23 @@
       <w:pPr>
         <w:jc w:val="both"/>
         <w:rPr>
+          <w:b/>
+        </w:rPr>
+      </w:pPr>
+      <w:r>
+        <w:t xml:space="preserve">After some research </w:t>
+      </w:r>
+      <w:r>
+        <w:t xml:space="preserve">done </w:t>
+      </w:r>
+      <w:r>
+        <w:t>it seems that chat rooms have their standard format.</w:t>
+      </w:r>
+    </w:p>
+    <w:p>
+      <w:pPr>
+        <w:jc w:val="both"/>
+        <w:rPr>
           <w:rFonts w:ascii="Consolas" w:hAnsi="Consolas" w:cs="Consolas"/>
         </w:rPr>
       </w:pPr>
@@ -337,40 +356,21 @@
       </w:r>
     </w:p>
     <w:p>
-      <w:r>
-        <w:br w:type="page"/>
-      </w:r>
-    </w:p>
-    <w:p>
-      <w:pPr>
-        <w:jc w:val="both"/>
-        <w:rPr>
-          <w:b/>
-        </w:rPr>
-      </w:pPr>
-      <w:r>
-        <w:rPr>
-          <w:b/>
-        </w:rPr>
-        <w:lastRenderedPageBreak/>
-        <w:t>Proposed interface</w:t>
-      </w:r>
-      <w:r>
-        <w:rPr>
-          <w:b/>
-        </w:rPr>
-        <w:t xml:space="preserve"> of GUI view</w:t>
-      </w:r>
-    </w:p>
-    <w:bookmarkStart w:id="0" w:name="_MON_1490718885"/>
-    <w:bookmarkEnd w:id="0"/>
-    <w:p>
-      <w:pPr>
-        <w:keepNext/>
-        <w:jc w:val="both"/>
-      </w:pPr>
-      <w:r>
-        <w:object w:dxaOrig="9026" w:dyaOrig="1683">
+      <w:pPr>
+        <w:jc w:val="both"/>
+      </w:pPr>
+      <w:r>
+        <w:t>For this I will create a simple java bean which will represent this message format and be passed between the clients and the server.</w:t>
+      </w:r>
+    </w:p>
+    <w:bookmarkStart w:id="1" w:name="_MON_1490773648"/>
+    <w:bookmarkEnd w:id="1"/>
+    <w:p>
+      <w:pPr>
+        <w:jc w:val="both"/>
+      </w:pPr>
+      <w:r>
+        <w:object w:dxaOrig="9026" w:dyaOrig="4305">
           <v:shapetype id="_x0000_t75" coordsize="21600,21600" o:spt="75" o:preferrelative="t" path="m@4@5l@4@11@9@11@9@5xe" filled="f" stroked="f">
             <v:stroke joinstyle="miter"/>
             <v:formulas>
@@ -390,10 +390,46 @@
             <v:path o:extrusionok="f" gradientshapeok="t" o:connecttype="rect"/>
             <o:lock v:ext="edit" aspectratio="t"/>
           </v:shapetype>
-          <v:shape id="_x0000_i1025" type="#_x0000_t75" style="width:451.3pt;height:84.15pt" o:ole="">
+          <v:shape id="_x0000_i1025" type="#_x0000_t75" style="width:451.3pt;height:215.25pt" o:ole="">
             <v:imagedata r:id="rId8" o:title=""/>
           </v:shape>
-          <o:OLEObject Type="Embed" ProgID="Word.OpenDocumentText.12" ShapeID="_x0000_i1025" DrawAspect="Content" ObjectID="_1490728164" r:id="rId9"/>
+          <o:OLEObject Type="Embed" ProgID="Word.OpenDocumentText.12" ShapeID="_x0000_i1025" DrawAspect="Content" ObjectID="_1490774271" r:id="rId9"/>
+        </w:object>
+      </w:r>
+    </w:p>
+    <w:p>
+      <w:pPr>
+        <w:jc w:val="both"/>
+        <w:rPr>
+          <w:b/>
+        </w:rPr>
+      </w:pPr>
+      <w:r>
+        <w:rPr>
+          <w:b/>
+        </w:rPr>
+        <w:t>Proposed interface</w:t>
+      </w:r>
+      <w:r>
+        <w:rPr>
+          <w:b/>
+        </w:rPr>
+        <w:t xml:space="preserve"> of GUI view</w:t>
+      </w:r>
+    </w:p>
+    <w:bookmarkStart w:id="2" w:name="_MON_1490718885"/>
+    <w:bookmarkEnd w:id="2"/>
+    <w:p>
+      <w:pPr>
+        <w:keepNext/>
+        <w:jc w:val="both"/>
+      </w:pPr>
+      <w:r>
+        <w:object w:dxaOrig="9026" w:dyaOrig="907">
+          <v:shape id="_x0000_i1026" type="#_x0000_t75" style="width:451.3pt;height:45.35pt" o:ole="">
+            <v:imagedata r:id="rId10" o:title=""/>
+          </v:shape>
+          <o:OLEObject Type="Embed" ProgID="Word.OpenDocumentText.12" ShapeID="_x0000_i1026" DrawAspect="Content" ObjectID="_1490774272" r:id="rId11"/>
         </w:object>
       </w:r>
     </w:p>
@@ -545,19 +581,27 @@
         <w:t>.</w:t>
       </w:r>
     </w:p>
-    <w:bookmarkStart w:id="1" w:name="_MON_1490719963"/>
-    <w:bookmarkEnd w:id="1"/>
+    <w:p>
+      <w:pPr>
+        <w:jc w:val="both"/>
+      </w:pPr>
+      <w:r>
+        <w:t>Server will be just passing message lines to all the client.</w:t>
+      </w:r>
+    </w:p>
+    <w:bookmarkStart w:id="3" w:name="_MON_1490719963"/>
+    <w:bookmarkEnd w:id="3"/>
     <w:p>
       <w:pPr>
         <w:keepNext/>
         <w:jc w:val="both"/>
       </w:pPr>
       <w:r>
-        <w:object w:dxaOrig="9026" w:dyaOrig="1695">
-          <v:shape id="_x0000_i1026" type="#_x0000_t75" style="width:451.3pt;height:84.6pt" o:ole="">
-            <v:imagedata r:id="rId10" o:title=""/>
+        <w:object w:dxaOrig="9026" w:dyaOrig="1133">
+          <v:shape id="_x0000_i1027" type="#_x0000_t75" style="width:451.3pt;height:56.55pt" o:ole="">
+            <v:imagedata r:id="rId12" o:title=""/>
           </v:shape>
-          <o:OLEObject Type="Embed" ProgID="Word.OpenDocumentText.12" ShapeID="_x0000_i1026" DrawAspect="Content" ObjectID="_1490728165" r:id="rId11"/>
+          <o:OLEObject Type="Embed" ProgID="Word.OpenDocumentText.12" ShapeID="_x0000_i1027" DrawAspect="Content" ObjectID="_1490774273" r:id="rId13"/>
         </w:object>
       </w:r>
     </w:p>
@@ -685,19 +729,31 @@
         <w:t>.</w:t>
       </w:r>
     </w:p>
-    <w:bookmarkStart w:id="2" w:name="_MON_1490720492"/>
-    <w:bookmarkEnd w:id="2"/>
+    <w:p>
+      <w:pPr>
+        <w:jc w:val="both"/>
+      </w:pPr>
+      <w:r>
+        <w:lastRenderedPageBreak/>
+        <w:t xml:space="preserve">Client will be just a proxy for GUI interface plus will provide </w:t>
+      </w:r>
+      <w:r>
+        <w:t>the client state getters for server to have access to if needed.</w:t>
+      </w:r>
+    </w:p>
+    <w:bookmarkStart w:id="4" w:name="_MON_1490720492"/>
+    <w:bookmarkEnd w:id="4"/>
     <w:p>
       <w:pPr>
         <w:keepNext/>
         <w:jc w:val="both"/>
       </w:pPr>
       <w:r>
-        <w:object w:dxaOrig="9026" w:dyaOrig="2941">
-          <v:shape id="_x0000_i1027" type="#_x0000_t75" style="width:451.3pt;height:147.35pt" o:ole="">
-            <v:imagedata r:id="rId12" o:title=""/>
+        <w:object w:dxaOrig="9026" w:dyaOrig="2039">
+          <v:shape id="_x0000_i1028" type="#_x0000_t75" style="width:451.3pt;height:102.15pt" o:ole="">
+            <v:imagedata r:id="rId14" o:title=""/>
           </v:shape>
-          <o:OLEObject Type="Embed" ProgID="Word.OpenDocumentText.12" ShapeID="_x0000_i1027" DrawAspect="Content" ObjectID="_1490728166" r:id="rId13"/>
+          <o:OLEObject Type="Embed" ProgID="Word.OpenDocumentText.12" ShapeID="_x0000_i1028" DrawAspect="Content" ObjectID="_1490774274" r:id="rId15"/>
         </w:object>
       </w:r>
     </w:p>
@@ -726,7 +782,6 @@
         <w:jc w:val="both"/>
       </w:pPr>
       <w:r>
-        <w:lastRenderedPageBreak/>
         <w:t xml:space="preserve">Where </w:t>
       </w:r>
       <w:proofErr w:type="spellStart"/>
@@ -811,7 +866,13 @@
         <w:rPr>
           <w:b/>
         </w:rPr>
-        <w:t>client)</w:t>
+        <w:t>client</w:t>
+      </w:r>
+      <w:r>
+        <w:rPr>
+          <w:b/>
+        </w:rPr>
+        <w:t>)</w:t>
       </w:r>
       <w:r>
         <w:t xml:space="preserve"> method which will add the client into a connected clients collection on the server. Then on </w:t>
@@ -836,7 +897,13 @@
         <w:rPr>
           <w:b/>
         </w:rPr>
-        <w:t>client)</w:t>
+        <w:t>line</w:t>
+      </w:r>
+      <w:r>
+        <w:rPr>
+          <w:b/>
+        </w:rPr>
+        <w:t>)</w:t>
       </w:r>
       <w:r>
         <w:t xml:space="preserve"> method invocation the server will pass the client object state to all clients from the collection. On </w:t>
@@ -916,8 +983,8 @@
         </w:rPr>
         <w:drawing>
           <wp:inline distT="0" distB="0" distL="0" distR="0" wp14:anchorId="0A0A110B" wp14:editId="3F3C8965">
-            <wp:extent cx="5724525" cy="3714750"/>
-            <wp:effectExtent l="0" t="0" r="9525" b="0"/>
+            <wp:extent cx="5724525" cy="3228975"/>
+            <wp:effectExtent l="0" t="0" r="9525" b="9525"/>
             <wp:docPr id="2" name="Picture 2"/>
             <wp:cNvGraphicFramePr>
               <a:graphicFrameLocks xmlns:a="http://schemas.openxmlformats.org/drawingml/2006/main" noChangeAspect="1"/>
@@ -932,7 +999,7 @@
                     </pic:cNvPicPr>
                   </pic:nvPicPr>
                   <pic:blipFill>
-                    <a:blip r:embed="rId14">
+                    <a:blip r:embed="rId16">
                       <a:extLst>
                         <a:ext uri="{28A0092B-C50C-407E-A947-70E740481C1C}">
                           <a14:useLocalDpi xmlns:a14="http://schemas.microsoft.com/office/drawing/2010/main" val="0"/>
@@ -947,7 +1014,7 @@
                   <pic:spPr bwMode="auto">
                     <a:xfrm>
                       <a:off x="0" y="0"/>
-                      <a:ext cx="5724525" cy="3714750"/>
+                      <a:ext cx="5724525" cy="3228975"/>
                     </a:xfrm>
                     <a:prstGeom prst="rect">
                       <a:avLst/>
@@ -986,19 +1053,6 @@
     </w:p>
     <w:p>
       <w:pPr>
-        <w:rPr>
-          <w:b/>
-        </w:rPr>
-      </w:pPr>
-      <w:r>
-        <w:rPr>
-          <w:b/>
-        </w:rPr>
-        <w:br w:type="page"/>
-      </w:r>
-    </w:p>
-    <w:p>
-      <w:pPr>
         <w:jc w:val="both"/>
       </w:pPr>
       <w:r>
@@ -1025,12 +1079,7 @@
         <w:jc w:val="both"/>
       </w:pPr>
       <w:r>
-        <w:t xml:space="preserve">I added a functionality of the server remembering last 20 lines of the </w:t>
-      </w:r>
-      <w:bookmarkStart w:id="3" w:name="_GoBack"/>
-      <w:bookmarkEnd w:id="3"/>
-      <w:r>
-        <w:t>chat messages, so when new client is connected he sees last 20 lines of ongoing conversation.</w:t>
+        <w:t>I added a functionality of the server remembering last 20 lines of the chat messages, so when new client is connected he sees last 20 lines of ongoing conversation.</w:t>
       </w:r>
     </w:p>
     <w:p>
@@ -1043,10 +1092,10 @@
           <w:noProof/>
         </w:rPr>
         <w:drawing>
-          <wp:inline distT="0" distB="0" distL="0" distR="0" wp14:anchorId="002337A8" wp14:editId="621ACD0B">
-            <wp:extent cx="5781675" cy="1924050"/>
-            <wp:effectExtent l="0" t="0" r="9525" b="0"/>
-            <wp:docPr id="3" name="Picture 3"/>
+          <wp:inline distT="0" distB="0" distL="0" distR="0">
+            <wp:extent cx="5720080" cy="3402330"/>
+            <wp:effectExtent l="0" t="0" r="0" b="7620"/>
+            <wp:docPr id="4" name="Picture 4"/>
             <wp:cNvGraphicFramePr>
               <a:graphicFrameLocks xmlns:a="http://schemas.openxmlformats.org/drawingml/2006/main" noChangeAspect="1"/>
             </wp:cNvGraphicFramePr>
@@ -1054,13 +1103,13 @@
               <a:graphicData uri="http://schemas.openxmlformats.org/drawingml/2006/picture">
                 <pic:pic xmlns:pic="http://schemas.openxmlformats.org/drawingml/2006/picture">
                   <pic:nvPicPr>
-                    <pic:cNvPr id="0" name="Picture 37"/>
+                    <pic:cNvPr id="0" name="Picture 4"/>
                     <pic:cNvPicPr>
                       <a:picLocks noChangeAspect="1" noChangeArrowheads="1"/>
                     </pic:cNvPicPr>
                   </pic:nvPicPr>
                   <pic:blipFill>
-                    <a:blip r:embed="rId15">
+                    <a:blip r:embed="rId17">
                       <a:extLst>
                         <a:ext uri="{28A0092B-C50C-407E-A947-70E740481C1C}">
                           <a14:useLocalDpi xmlns:a14="http://schemas.microsoft.com/office/drawing/2010/main" val="0"/>
@@ -1075,7 +1124,7 @@
                   <pic:spPr bwMode="auto">
                     <a:xfrm>
                       <a:off x="0" y="0"/>
-                      <a:ext cx="5781675" cy="1924050"/>
+                      <a:ext cx="5720080" cy="3402330"/>
                     </a:xfrm>
                     <a:prstGeom prst="rect">
                       <a:avLst/>
@@ -1113,7 +1162,7 @@
       </w:r>
     </w:p>
     <w:sectPr>
-      <w:headerReference w:type="default" r:id="rId16"/>
+      <w:headerReference w:type="default" r:id="rId18"/>
       <w:pgSz w:w="11906" w:h="16838"/>
       <w:pgMar w:top="1440" w:right="1440" w:bottom="1440" w:left="1440" w:header="708" w:footer="708" w:gutter="0"/>
       <w:cols w:space="708"/>
@@ -1383,7 +1432,7 @@
                               <w:noProof/>
                               <w:color w:val="FFFFFF" w:themeColor="background1"/>
                             </w:rPr>
-                            <w:t>3</w:t>
+                            <w:t>4</w:t>
                           </w:r>
                           <w:r>
                             <w:rPr>
@@ -1441,7 +1490,7 @@
                         <w:noProof/>
                         <w:color w:val="FFFFFF" w:themeColor="background1"/>
                       </w:rPr>
-                      <w:t>3</w:t>
+                      <w:t>4</w:t>
                     </w:r>
                     <w:r>
                       <w:rPr>

</xml_diff>

<commit_message>
new message label removed documentation updated
</commit_message>
<xml_diff>
--- a/documentation/Assignment 2 Documentation.docx
+++ b/documentation/Assignment 2 Documentation.docx
@@ -12,8 +12,6 @@
           <w:lang w:val="en-IE"/>
         </w:rPr>
       </w:pPr>
-      <w:bookmarkStart w:id="0" w:name="_GoBack"/>
-      <w:bookmarkEnd w:id="0"/>
       <w:r>
         <w:rPr>
           <w:color w:val="385623" w:themeColor="accent6" w:themeShade="80"/>
@@ -118,14 +116,27 @@
       <w:r>
         <w:t xml:space="preserve">Figure </w:t>
       </w:r>
-      <w:fldSimple w:instr=" SEQ Figure \* ARABIC ">
-        <w:r>
-          <w:rPr>
-            <w:noProof/>
-          </w:rPr>
-          <w:t>1</w:t>
-        </w:r>
-      </w:fldSimple>
+      <w:r>
+        <w:fldChar w:fldCharType="begin"/>
+      </w:r>
+      <w:r>
+        <w:instrText xml:space="preserve"> SEQ Figure \* ARABIC </w:instrText>
+      </w:r>
+      <w:r>
+        <w:fldChar w:fldCharType="separate"/>
+      </w:r>
+      <w:r>
+        <w:rPr>
+          <w:noProof/>
+        </w:rPr>
+        <w:t>1</w:t>
+      </w:r>
+      <w:r>
+        <w:rPr>
+          <w:noProof/>
+        </w:rPr>
+        <w:fldChar w:fldCharType="end"/>
+      </w:r>
       <w:r>
         <w:t xml:space="preserve"> GUI Design</w:t>
       </w:r>
@@ -363,8 +374,8 @@
         <w:t>For this I will create a simple java bean which will represent this message format and be passed between the clients and the server.</w:t>
       </w:r>
     </w:p>
-    <w:bookmarkStart w:id="1" w:name="_MON_1490773648"/>
-    <w:bookmarkEnd w:id="1"/>
+    <w:bookmarkStart w:id="0" w:name="_MON_1490773648"/>
+    <w:bookmarkEnd w:id="0"/>
     <w:p>
       <w:pPr>
         <w:jc w:val="both"/>
@@ -393,7 +404,7 @@
           <v:shape id="_x0000_i1025" type="#_x0000_t75" style="width:451.3pt;height:215.25pt" o:ole="">
             <v:imagedata r:id="rId8" o:title=""/>
           </v:shape>
-          <o:OLEObject Type="Embed" ProgID="Word.OpenDocumentText.12" ShapeID="_x0000_i1025" DrawAspect="Content" ObjectID="_1490774271" r:id="rId9"/>
+          <o:OLEObject Type="Embed" ProgID="Word.OpenDocumentText.12" ShapeID="_x0000_i1025" DrawAspect="Content" ObjectID="_1490857988" r:id="rId9"/>
         </w:object>
       </w:r>
     </w:p>
@@ -417,8 +428,8 @@
         <w:t xml:space="preserve"> of GUI view</w:t>
       </w:r>
     </w:p>
-    <w:bookmarkStart w:id="2" w:name="_MON_1490718885"/>
-    <w:bookmarkEnd w:id="2"/>
+    <w:bookmarkStart w:id="1" w:name="_MON_1490718885"/>
+    <w:bookmarkEnd w:id="1"/>
     <w:p>
       <w:pPr>
         <w:keepNext/>
@@ -429,7 +440,7 @@
           <v:shape id="_x0000_i1026" type="#_x0000_t75" style="width:451.3pt;height:45.35pt" o:ole="">
             <v:imagedata r:id="rId10" o:title=""/>
           </v:shape>
-          <o:OLEObject Type="Embed" ProgID="Word.OpenDocumentText.12" ShapeID="_x0000_i1026" DrawAspect="Content" ObjectID="_1490774272" r:id="rId11"/>
+          <o:OLEObject Type="Embed" ProgID="Word.OpenDocumentText.12" ShapeID="_x0000_i1026" DrawAspect="Content" ObjectID="_1490857989" r:id="rId11"/>
         </w:object>
       </w:r>
     </w:p>
@@ -441,14 +452,27 @@
       <w:r>
         <w:t xml:space="preserve">Figure </w:t>
       </w:r>
-      <w:fldSimple w:instr=" SEQ Figure \* ARABIC ">
-        <w:r>
-          <w:rPr>
-            <w:noProof/>
-          </w:rPr>
-          <w:t>2</w:t>
-        </w:r>
-      </w:fldSimple>
+      <w:r>
+        <w:fldChar w:fldCharType="begin"/>
+      </w:r>
+      <w:r>
+        <w:instrText xml:space="preserve"> SEQ Figure \* ARABIC </w:instrText>
+      </w:r>
+      <w:r>
+        <w:fldChar w:fldCharType="separate"/>
+      </w:r>
+      <w:r>
+        <w:rPr>
+          <w:noProof/>
+        </w:rPr>
+        <w:t>2</w:t>
+      </w:r>
+      <w:r>
+        <w:rPr>
+          <w:noProof/>
+        </w:rPr>
+        <w:fldChar w:fldCharType="end"/>
+      </w:r>
       <w:r>
         <w:t xml:space="preserve"> GUI interface</w:t>
       </w:r>
@@ -589,8 +613,8 @@
         <w:t>Server will be just passing message lines to all the client.</w:t>
       </w:r>
     </w:p>
-    <w:bookmarkStart w:id="3" w:name="_MON_1490719963"/>
-    <w:bookmarkEnd w:id="3"/>
+    <w:bookmarkStart w:id="2" w:name="_MON_1490719963"/>
+    <w:bookmarkEnd w:id="2"/>
     <w:p>
       <w:pPr>
         <w:keepNext/>
@@ -601,7 +625,7 @@
           <v:shape id="_x0000_i1027" type="#_x0000_t75" style="width:451.3pt;height:56.55pt" o:ole="">
             <v:imagedata r:id="rId12" o:title=""/>
           </v:shape>
-          <o:OLEObject Type="Embed" ProgID="Word.OpenDocumentText.12" ShapeID="_x0000_i1027" DrawAspect="Content" ObjectID="_1490774273" r:id="rId13"/>
+          <o:OLEObject Type="Embed" ProgID="Word.OpenDocumentText.12" ShapeID="_x0000_i1027" DrawAspect="Content" ObjectID="_1490857990" r:id="rId13"/>
         </w:object>
       </w:r>
     </w:p>
@@ -613,14 +637,27 @@
       <w:r>
         <w:t xml:space="preserve">Figure </w:t>
       </w:r>
-      <w:fldSimple w:instr=" SEQ Figure \* ARABIC ">
-        <w:r>
-          <w:rPr>
-            <w:noProof/>
-          </w:rPr>
-          <w:t>3</w:t>
-        </w:r>
-      </w:fldSimple>
+      <w:r>
+        <w:fldChar w:fldCharType="begin"/>
+      </w:r>
+      <w:r>
+        <w:instrText xml:space="preserve"> SEQ Figure \* ARABIC </w:instrText>
+      </w:r>
+      <w:r>
+        <w:fldChar w:fldCharType="separate"/>
+      </w:r>
+      <w:r>
+        <w:rPr>
+          <w:noProof/>
+        </w:rPr>
+        <w:t>3</w:t>
+      </w:r>
+      <w:r>
+        <w:rPr>
+          <w:noProof/>
+        </w:rPr>
+        <w:fldChar w:fldCharType="end"/>
+      </w:r>
       <w:r>
         <w:t xml:space="preserve"> Chat Server interface</w:t>
       </w:r>
@@ -741,8 +778,8 @@
         <w:t>the client state getters for server to have access to if needed.</w:t>
       </w:r>
     </w:p>
-    <w:bookmarkStart w:id="4" w:name="_MON_1490720492"/>
-    <w:bookmarkEnd w:id="4"/>
+    <w:bookmarkStart w:id="3" w:name="_MON_1490720492"/>
+    <w:bookmarkEnd w:id="3"/>
     <w:p>
       <w:pPr>
         <w:keepNext/>
@@ -753,7 +790,7 @@
           <v:shape id="_x0000_i1028" type="#_x0000_t75" style="width:451.3pt;height:102.15pt" o:ole="">
             <v:imagedata r:id="rId14" o:title=""/>
           </v:shape>
-          <o:OLEObject Type="Embed" ProgID="Word.OpenDocumentText.12" ShapeID="_x0000_i1028" DrawAspect="Content" ObjectID="_1490774274" r:id="rId15"/>
+          <o:OLEObject Type="Embed" ProgID="Word.OpenDocumentText.12" ShapeID="_x0000_i1028" DrawAspect="Content" ObjectID="_1490857991" r:id="rId15"/>
         </w:object>
       </w:r>
     </w:p>
@@ -765,14 +802,27 @@
       <w:r>
         <w:t xml:space="preserve">Figure </w:t>
       </w:r>
-      <w:fldSimple w:instr=" SEQ Figure \* ARABIC ">
-        <w:r>
-          <w:rPr>
-            <w:noProof/>
-          </w:rPr>
-          <w:t>4</w:t>
-        </w:r>
-      </w:fldSimple>
+      <w:r>
+        <w:fldChar w:fldCharType="begin"/>
+      </w:r>
+      <w:r>
+        <w:instrText xml:space="preserve"> SEQ Figure \* ARABIC </w:instrText>
+      </w:r>
+      <w:r>
+        <w:fldChar w:fldCharType="separate"/>
+      </w:r>
+      <w:r>
+        <w:rPr>
+          <w:noProof/>
+        </w:rPr>
+        <w:t>4</w:t>
+      </w:r>
+      <w:r>
+        <w:rPr>
+          <w:noProof/>
+        </w:rPr>
+        <w:fldChar w:fldCharType="end"/>
+      </w:r>
       <w:r>
         <w:t xml:space="preserve"> Chat Client interface</w:t>
       </w:r>
@@ -1039,14 +1089,27 @@
       <w:r>
         <w:t xml:space="preserve">Figure </w:t>
       </w:r>
-      <w:fldSimple w:instr=" SEQ Figure \* ARABIC ">
-        <w:r>
-          <w:rPr>
-            <w:noProof/>
-          </w:rPr>
-          <w:t>5</w:t>
-        </w:r>
-      </w:fldSimple>
+      <w:r>
+        <w:fldChar w:fldCharType="begin"/>
+      </w:r>
+      <w:r>
+        <w:instrText xml:space="preserve"> SEQ Figure \* ARABIC </w:instrText>
+      </w:r>
+      <w:r>
+        <w:fldChar w:fldCharType="separate"/>
+      </w:r>
+      <w:r>
+        <w:rPr>
+          <w:noProof/>
+        </w:rPr>
+        <w:t>5</w:t>
+      </w:r>
+      <w:r>
+        <w:rPr>
+          <w:noProof/>
+        </w:rPr>
+        <w:fldChar w:fldCharType="end"/>
+      </w:r>
       <w:r>
         <w:t xml:space="preserve"> Observer pattern visualization</w:t>
       </w:r>
@@ -1093,9 +1156,9 @@
         </w:rPr>
         <w:drawing>
           <wp:inline distT="0" distB="0" distL="0" distR="0">
-            <wp:extent cx="5720080" cy="3402330"/>
-            <wp:effectExtent l="0" t="0" r="0" b="7620"/>
-            <wp:docPr id="4" name="Picture 4"/>
+            <wp:extent cx="5669280" cy="3383280"/>
+            <wp:effectExtent l="0" t="0" r="7620" b="7620"/>
+            <wp:docPr id="5" name="Picture 5"/>
             <wp:cNvGraphicFramePr>
               <a:graphicFrameLocks xmlns:a="http://schemas.openxmlformats.org/drawingml/2006/main" noChangeAspect="1"/>
             </wp:cNvGraphicFramePr>
@@ -1103,7 +1166,7 @@
               <a:graphicData uri="http://schemas.openxmlformats.org/drawingml/2006/picture">
                 <pic:pic xmlns:pic="http://schemas.openxmlformats.org/drawingml/2006/picture">
                   <pic:nvPicPr>
-                    <pic:cNvPr id="0" name="Picture 4"/>
+                    <pic:cNvPr id="0" name="Picture 6"/>
                     <pic:cNvPicPr>
                       <a:picLocks noChangeAspect="1" noChangeArrowheads="1"/>
                     </pic:cNvPicPr>
@@ -1124,7 +1187,7 @@
                   <pic:spPr bwMode="auto">
                     <a:xfrm>
                       <a:off x="0" y="0"/>
-                      <a:ext cx="5720080" cy="3402330"/>
+                      <a:ext cx="5669280" cy="3383280"/>
                     </a:xfrm>
                     <a:prstGeom prst="rect">
                       <a:avLst/>
@@ -1140,6 +1203,8 @@
           </wp:inline>
         </w:drawing>
       </w:r>
+      <w:bookmarkStart w:id="4" w:name="_GoBack"/>
+      <w:bookmarkEnd w:id="4"/>
     </w:p>
     <w:p>
       <w:pPr>
@@ -1149,14 +1214,27 @@
       <w:r>
         <w:t xml:space="preserve">Figure </w:t>
       </w:r>
-      <w:fldSimple w:instr=" SEQ Figure \* ARABIC ">
-        <w:r>
-          <w:rPr>
-            <w:noProof/>
-          </w:rPr>
-          <w:t>6</w:t>
-        </w:r>
-      </w:fldSimple>
+      <w:r>
+        <w:fldChar w:fldCharType="begin"/>
+      </w:r>
+      <w:r>
+        <w:instrText xml:space="preserve"> SEQ Figure \* ARABIC </w:instrText>
+      </w:r>
+      <w:r>
+        <w:fldChar w:fldCharType="separate"/>
+      </w:r>
+      <w:r>
+        <w:rPr>
+          <w:noProof/>
+        </w:rPr>
+        <w:t>6</w:t>
+      </w:r>
+      <w:r>
+        <w:rPr>
+          <w:noProof/>
+        </w:rPr>
+        <w:fldChar w:fldCharType="end"/>
+      </w:r>
       <w:r>
         <w:t xml:space="preserve"> Chat Application implementation</w:t>
       </w:r>
@@ -1432,7 +1510,7 @@
                               <w:noProof/>
                               <w:color w:val="FFFFFF" w:themeColor="background1"/>
                             </w:rPr>
-                            <w:t>4</w:t>
+                            <w:t>3</w:t>
                           </w:r>
                           <w:r>
                             <w:rPr>
@@ -1490,7 +1568,7 @@
                         <w:noProof/>
                         <w:color w:val="FFFFFF" w:themeColor="background1"/>
                       </w:rPr>
-                      <w:t>4</w:t>
+                      <w:t>3</w:t>
                     </w:r>
                     <w:r>
                       <w:rPr>

</xml_diff>

<commit_message>
interfaces and documentation redone
</commit_message>
<xml_diff>
--- a/documentation/Assignment 2 Documentation.docx
+++ b/documentation/Assignment 2 Documentation.docx
@@ -24,7 +24,7 @@
     </w:p>
     <w:p>
       <w:pPr>
-        <w:spacing w:afterLines="160" w:after="384"/>
+        <w:spacing w:beforeLines="200" w:before="480" w:afterLines="100" w:after="240"/>
         <w:jc w:val="both"/>
         <w:rPr>
           <w:b/>
@@ -36,21 +36,14 @@
           <w:b/>
           <w:lang w:val="en-IE"/>
         </w:rPr>
-        <w:t xml:space="preserve">Chat Client GUI </w:t>
+        <w:t xml:space="preserve">GUI </w:t>
       </w:r>
       <w:r>
         <w:rPr>
           <w:b/>
           <w:lang w:val="en-IE"/>
         </w:rPr>
-        <w:t xml:space="preserve">View </w:t>
-      </w:r>
-      <w:r>
-        <w:rPr>
-          <w:b/>
-          <w:lang w:val="en-IE"/>
-        </w:rPr>
-        <w:t>Design Proposal</w:t>
+        <w:t>View Design</w:t>
       </w:r>
     </w:p>
     <w:p>
@@ -63,7 +56,7 @@
         </w:rPr>
         <w:drawing>
           <wp:inline distT="0" distB="0" distL="0" distR="0" wp14:anchorId="56A8EB22" wp14:editId="29515B9B">
-            <wp:extent cx="5724525" cy="3000375"/>
+            <wp:extent cx="5724525" cy="2695575"/>
             <wp:effectExtent l="0" t="0" r="9525" b="9525"/>
             <wp:docPr id="1" name="Picture 1"/>
             <wp:cNvGraphicFramePr>
@@ -94,7 +87,7 @@
                   <pic:spPr bwMode="auto">
                     <a:xfrm>
                       <a:off x="0" y="0"/>
-                      <a:ext cx="5724525" cy="3000375"/>
+                      <a:ext cx="5724525" cy="2695575"/>
                     </a:xfrm>
                     <a:prstGeom prst="rect">
                       <a:avLst/>
@@ -118,42 +111,51 @@
       <w:r>
         <w:t xml:space="preserve">Figure </w:t>
       </w:r>
-      <w:r>
-        <w:fldChar w:fldCharType="begin"/>
-      </w:r>
-      <w:r>
-        <w:instrText xml:space="preserve"> SEQ Figure \* ARABIC </w:instrText>
-      </w:r>
-      <w:r>
-        <w:fldChar w:fldCharType="separate"/>
-      </w:r>
-      <w:r>
-        <w:rPr>
-          <w:noProof/>
-        </w:rPr>
-        <w:t>1</w:t>
-      </w:r>
-      <w:r>
-        <w:rPr>
-          <w:noProof/>
-        </w:rPr>
-        <w:fldChar w:fldCharType="end"/>
-      </w:r>
+      <w:fldSimple w:instr=" SEQ Figure \* ARABIC ">
+        <w:r>
+          <w:rPr>
+            <w:noProof/>
+          </w:rPr>
+          <w:t>1</w:t>
+        </w:r>
+      </w:fldSimple>
       <w:r>
         <w:t xml:space="preserve"> GUI Design</w:t>
       </w:r>
     </w:p>
     <w:p>
-      <w:r>
+      <w:pPr>
+        <w:rPr>
+          <w:sz w:val="20"/>
+          <w:szCs w:val="20"/>
+        </w:rPr>
+      </w:pPr>
+      <w:r>
+        <w:rPr>
+          <w:sz w:val="20"/>
+          <w:szCs w:val="20"/>
+        </w:rPr>
         <w:t xml:space="preserve">Chat GUI </w:t>
       </w:r>
       <w:r>
+        <w:rPr>
+          <w:sz w:val="20"/>
+          <w:szCs w:val="20"/>
+        </w:rPr>
         <w:t>View</w:t>
       </w:r>
       <w:r>
+        <w:rPr>
+          <w:sz w:val="20"/>
+          <w:szCs w:val="20"/>
+        </w:rPr>
         <w:t xml:space="preserve"> should</w:t>
       </w:r>
       <w:r>
+        <w:rPr>
+          <w:sz w:val="20"/>
+          <w:szCs w:val="20"/>
+        </w:rPr>
         <w:t xml:space="preserve"> have 3 main parts:</w:t>
       </w:r>
     </w:p>
@@ -165,38 +167,90 @@
           <w:numId w:val="1"/>
         </w:numPr>
         <w:jc w:val="both"/>
-      </w:pPr>
-      <w:r>
-        <w:rPr>
-          <w:b/>
+        <w:rPr>
+          <w:sz w:val="20"/>
+          <w:szCs w:val="20"/>
+        </w:rPr>
+      </w:pPr>
+      <w:r>
+        <w:rPr>
+          <w:i/>
+          <w:sz w:val="20"/>
+          <w:szCs w:val="20"/>
+          <w:u w:val="single"/>
         </w:rPr>
         <w:t>Char Room text pane</w:t>
       </w:r>
       <w:r>
-        <w:t>: where</w:t>
-      </w:r>
-      <w:r>
+        <w:rPr>
+          <w:i/>
+          <w:sz w:val="20"/>
+          <w:szCs w:val="20"/>
+          <w:u w:val="single"/>
+        </w:rPr>
+        <w:t>:</w:t>
+      </w:r>
+      <w:r>
+        <w:rPr>
+          <w:sz w:val="20"/>
+          <w:szCs w:val="20"/>
+        </w:rPr>
+        <w:t xml:space="preserve"> where</w:t>
+      </w:r>
+      <w:r>
+        <w:rPr>
+          <w:sz w:val="20"/>
+          <w:szCs w:val="20"/>
+        </w:rPr>
         <w:t xml:space="preserve"> user </w:t>
       </w:r>
       <w:r>
+        <w:rPr>
+          <w:sz w:val="20"/>
+          <w:szCs w:val="20"/>
+        </w:rPr>
         <w:t xml:space="preserve">will </w:t>
       </w:r>
       <w:r>
+        <w:rPr>
+          <w:sz w:val="20"/>
+          <w:szCs w:val="20"/>
+        </w:rPr>
         <w:t>see all the messages from all</w:t>
       </w:r>
       <w:r>
+        <w:rPr>
+          <w:sz w:val="20"/>
+          <w:szCs w:val="20"/>
+        </w:rPr>
         <w:t xml:space="preserve"> connected</w:t>
       </w:r>
       <w:r>
+        <w:rPr>
+          <w:sz w:val="20"/>
+          <w:szCs w:val="20"/>
+        </w:rPr>
         <w:t xml:space="preserve"> users appearing from bottom up</w:t>
       </w:r>
       <w:r>
+        <w:rPr>
+          <w:sz w:val="20"/>
+          <w:szCs w:val="20"/>
+        </w:rPr>
         <w:t xml:space="preserve">. </w:t>
       </w:r>
       <w:r>
+        <w:rPr>
+          <w:sz w:val="20"/>
+          <w:szCs w:val="20"/>
+        </w:rPr>
         <w:t>Latest message will appear on top of the pane</w:t>
       </w:r>
       <w:r>
+        <w:rPr>
+          <w:sz w:val="20"/>
+          <w:szCs w:val="20"/>
+        </w:rPr>
         <w:t>.</w:t>
       </w:r>
     </w:p>
@@ -208,26 +262,62 @@
           <w:numId w:val="1"/>
         </w:numPr>
         <w:jc w:val="both"/>
-      </w:pPr>
-      <w:r>
-        <w:rPr>
-          <w:b/>
+        <w:rPr>
+          <w:sz w:val="20"/>
+          <w:szCs w:val="20"/>
+        </w:rPr>
+      </w:pPr>
+      <w:r>
+        <w:rPr>
+          <w:i/>
+          <w:sz w:val="20"/>
+          <w:szCs w:val="20"/>
+          <w:u w:val="single"/>
         </w:rPr>
         <w:t>Users Online text pane</w:t>
       </w:r>
       <w:r>
-        <w:t>: where</w:t>
-      </w:r>
-      <w:r>
+        <w:rPr>
+          <w:i/>
+          <w:sz w:val="20"/>
+          <w:szCs w:val="20"/>
+          <w:u w:val="single"/>
+        </w:rPr>
+        <w:t>:</w:t>
+      </w:r>
+      <w:r>
+        <w:rPr>
+          <w:sz w:val="20"/>
+          <w:szCs w:val="20"/>
+        </w:rPr>
+        <w:t xml:space="preserve"> where</w:t>
+      </w:r>
+      <w:r>
+        <w:rPr>
+          <w:sz w:val="20"/>
+          <w:szCs w:val="20"/>
+        </w:rPr>
         <w:t xml:space="preserve"> user </w:t>
       </w:r>
       <w:r>
+        <w:rPr>
+          <w:sz w:val="20"/>
+          <w:szCs w:val="20"/>
+        </w:rPr>
         <w:t xml:space="preserve">will </w:t>
       </w:r>
       <w:r>
+        <w:rPr>
+          <w:sz w:val="20"/>
+          <w:szCs w:val="20"/>
+        </w:rPr>
         <w:t>see all the connected</w:t>
       </w:r>
       <w:r>
+        <w:rPr>
+          <w:sz w:val="20"/>
+          <w:szCs w:val="20"/>
+        </w:rPr>
         <w:t xml:space="preserve"> users</w:t>
       </w:r>
     </w:p>
@@ -239,151 +329,254 @@
           <w:numId w:val="1"/>
         </w:numPr>
         <w:jc w:val="both"/>
-      </w:pPr>
-      <w:r>
+        <w:rPr>
+          <w:sz w:val="20"/>
+          <w:szCs w:val="20"/>
+        </w:rPr>
+      </w:pPr>
+      <w:r>
+        <w:rPr>
+          <w:i/>
+          <w:sz w:val="20"/>
+          <w:szCs w:val="20"/>
+          <w:u w:val="single"/>
+        </w:rPr>
+        <w:t>New message text field:</w:t>
+      </w:r>
+      <w:r>
+        <w:rPr>
+          <w:sz w:val="20"/>
+          <w:szCs w:val="20"/>
+        </w:rPr>
+        <w:t xml:space="preserve"> </w:t>
+      </w:r>
+      <w:r>
+        <w:rPr>
+          <w:sz w:val="20"/>
+          <w:szCs w:val="20"/>
+        </w:rPr>
+        <w:t xml:space="preserve">where </w:t>
+      </w:r>
+      <w:r>
+        <w:rPr>
+          <w:sz w:val="20"/>
+          <w:szCs w:val="20"/>
+        </w:rPr>
+        <w:t>u</w:t>
+      </w:r>
+      <w:r>
+        <w:rPr>
+          <w:sz w:val="20"/>
+          <w:szCs w:val="20"/>
+        </w:rPr>
+        <w:t>ser can write a new message</w:t>
+      </w:r>
+      <w:r>
+        <w:rPr>
+          <w:sz w:val="20"/>
+          <w:szCs w:val="20"/>
+        </w:rPr>
+        <w:t xml:space="preserve"> and on ENTER message will be send to server and populate on every connected user Chat Room text pane</w:t>
+      </w:r>
+    </w:p>
+    <w:p>
+      <w:pPr>
+        <w:jc w:val="both"/>
         <w:rPr>
           <w:b/>
         </w:rPr>
-        <w:t>New message text field</w:t>
-      </w:r>
-      <w:r>
-        <w:t>:</w:t>
-      </w:r>
-      <w:r>
-        <w:t xml:space="preserve"> </w:t>
-      </w:r>
-      <w:r>
-        <w:t xml:space="preserve">where </w:t>
-      </w:r>
-      <w:r>
-        <w:t>u</w:t>
-      </w:r>
-      <w:r>
-        <w:t>ser can write a new message</w:t>
-      </w:r>
-      <w:r>
-        <w:t xml:space="preserve"> and on ENTER message will be send to server and populate on every connected user Chat Room text pane</w:t>
-      </w:r>
-    </w:p>
-    <w:p>
-      <w:pPr>
+      </w:pPr>
+      <w:r>
+        <w:rPr>
+          <w:sz w:val="20"/>
+          <w:szCs w:val="20"/>
+        </w:rPr>
+        <w:t xml:space="preserve">After some research done it seems that chat rooms </w:t>
+      </w:r>
+      <w:r>
+        <w:rPr>
+          <w:sz w:val="20"/>
+          <w:szCs w:val="20"/>
+        </w:rPr>
+        <w:t xml:space="preserve">messages </w:t>
+      </w:r>
+      <w:r>
+        <w:rPr>
+          <w:sz w:val="20"/>
+          <w:szCs w:val="20"/>
+        </w:rPr>
+        <w:t>have their standard format</w:t>
+      </w:r>
+      <w:r>
+        <w:t>.</w:t>
+      </w:r>
+    </w:p>
+    <w:p>
+      <w:pPr>
+        <w:shd w:val="clear" w:color="auto" w:fill="FFFFD1"/>
         <w:jc w:val="both"/>
         <w:rPr>
+          <w:rFonts w:ascii="Consolas" w:hAnsi="Consolas" w:cs="Consolas"/>
+        </w:rPr>
+      </w:pPr>
+      <w:r>
+        <w:t>[</w:t>
+      </w:r>
+      <w:proofErr w:type="gramStart"/>
+      <w:r>
+        <w:t>icon</w:t>
+      </w:r>
+      <w:proofErr w:type="gramEnd"/>
+      <w:r>
+        <w:rPr>
+          <w:color w:val="FF0000"/>
+        </w:rPr>
+        <w:t>][</w:t>
+      </w:r>
+      <w:proofErr w:type="gramStart"/>
+      <w:r>
+        <w:rPr>
           <w:b/>
-        </w:rPr>
-      </w:pPr>
-      <w:r>
-        <w:rPr>
-          <w:b/>
-        </w:rPr>
-        <w:t>Chat Room m</w:t>
-      </w:r>
-      <w:r>
-        <w:rPr>
-          <w:b/>
-        </w:rPr>
-        <w:t>essage proposed format</w:t>
+          <w:i/>
+          <w:color w:val="FF0000"/>
+          <w:sz w:val="20"/>
+          <w:szCs w:val="20"/>
+        </w:rPr>
+        <w:t>username</w:t>
+      </w:r>
+      <w:proofErr w:type="gramEnd"/>
+      <w:r>
+        <w:rPr>
+          <w:color w:val="FF0000"/>
+        </w:rPr>
+        <w:t>]</w:t>
+      </w:r>
+      <w:r>
+        <w:t>&gt;</w:t>
+      </w:r>
+      <w:r>
+        <w:rPr>
+          <w:rFonts w:ascii="Consolas" w:hAnsi="Consolas" w:cs="Consolas"/>
+        </w:rPr>
+        <w:t>message text</w:t>
       </w:r>
     </w:p>
     <w:p>
       <w:pPr>
         <w:jc w:val="both"/>
         <w:rPr>
-          <w:b/>
-        </w:rPr>
-      </w:pPr>
-      <w:r>
-        <w:t xml:space="preserve">After some research </w:t>
-      </w:r>
-      <w:r>
-        <w:t xml:space="preserve">done </w:t>
-      </w:r>
-      <w:r>
-        <w:t>it seems that chat rooms have their standard format.</w:t>
+          <w:sz w:val="20"/>
+          <w:szCs w:val="20"/>
+        </w:rPr>
+      </w:pPr>
+      <w:r>
+        <w:rPr>
+          <w:sz w:val="20"/>
+          <w:szCs w:val="20"/>
+        </w:rPr>
+        <w:t xml:space="preserve">Where icon and username is chosen by user at client application startup. Username is given random color at startup as well. For this to function I will need to pass </w:t>
+      </w:r>
+      <w:r>
+        <w:rPr>
+          <w:sz w:val="20"/>
+          <w:szCs w:val="20"/>
+        </w:rPr>
+        <w:t>these lines</w:t>
+      </w:r>
+      <w:r>
+        <w:rPr>
+          <w:sz w:val="20"/>
+          <w:szCs w:val="20"/>
+        </w:rPr>
+        <w:t xml:space="preserve"> to</w:t>
+      </w:r>
+      <w:r>
+        <w:rPr>
+          <w:sz w:val="20"/>
+          <w:szCs w:val="20"/>
+        </w:rPr>
+        <w:t xml:space="preserve"> the server</w:t>
+      </w:r>
+      <w:r>
+        <w:rPr>
+          <w:sz w:val="20"/>
+          <w:szCs w:val="20"/>
+        </w:rPr>
+        <w:t>.</w:t>
       </w:r>
     </w:p>
     <w:p>
       <w:pPr>
         <w:jc w:val="both"/>
         <w:rPr>
-          <w:rFonts w:ascii="Consolas" w:hAnsi="Consolas" w:cs="Consolas"/>
-        </w:rPr>
-      </w:pPr>
-      <w:r>
-        <w:t>[</w:t>
-      </w:r>
-      <w:proofErr w:type="gramStart"/>
-      <w:r>
-        <w:t>icon</w:t>
-      </w:r>
-      <w:proofErr w:type="gramEnd"/>
-      <w:r>
-        <w:rPr>
-          <w:color w:val="FF0000"/>
-        </w:rPr>
-        <w:t>][</w:t>
-      </w:r>
-      <w:proofErr w:type="gramStart"/>
-      <w:r>
-        <w:rPr>
-          <w:b/>
-          <w:i/>
-          <w:color w:val="FF0000"/>
-          <w:sz w:val="20"/>
-          <w:szCs w:val="20"/>
-        </w:rPr>
-        <w:t>username</w:t>
-      </w:r>
-      <w:proofErr w:type="gramEnd"/>
-      <w:r>
-        <w:rPr>
-          <w:color w:val="FF0000"/>
-        </w:rPr>
-        <w:t>]</w:t>
-      </w:r>
-      <w:r>
-        <w:t>&gt;</w:t>
-      </w:r>
-      <w:r>
-        <w:rPr>
-          <w:rFonts w:ascii="Consolas" w:hAnsi="Consolas" w:cs="Consolas"/>
-        </w:rPr>
-        <w:t>message text</w:t>
-      </w:r>
-    </w:p>
-    <w:p>
-      <w:pPr>
-        <w:jc w:val="both"/>
-      </w:pPr>
-      <w:r>
-        <w:t>Where icon and username is chosen by user at client application startup. Username is given random color at startup as well.</w:t>
-      </w:r>
-      <w:r>
-        <w:t xml:space="preserve"> </w:t>
-      </w:r>
-      <w:r>
-        <w:t xml:space="preserve">For this to function I will need to pass </w:t>
-      </w:r>
-      <w:r>
-        <w:t>a state to server which contain the icon, username, color and text message.</w:t>
-      </w:r>
-    </w:p>
-    <w:p>
-      <w:pPr>
-        <w:jc w:val="both"/>
-      </w:pPr>
-      <w:r>
-        <w:t>For this I will create a simple java bean which will represent this message format and be passed between the clients and the server.</w:t>
+          <w:sz w:val="20"/>
+          <w:szCs w:val="20"/>
+        </w:rPr>
+      </w:pPr>
+      <w:r>
+        <w:rPr>
+          <w:sz w:val="20"/>
+          <w:szCs w:val="20"/>
+        </w:rPr>
+        <w:t>For this I should create an immutable</w:t>
+      </w:r>
+      <w:r>
+        <w:rPr>
+          <w:sz w:val="20"/>
+          <w:szCs w:val="20"/>
+        </w:rPr>
+        <w:t xml:space="preserve"> java bean which will represent this </w:t>
+      </w:r>
+      <w:r>
+        <w:rPr>
+          <w:sz w:val="20"/>
+          <w:szCs w:val="20"/>
+        </w:rPr>
+        <w:t>line</w:t>
+      </w:r>
+      <w:r>
+        <w:rPr>
+          <w:sz w:val="20"/>
+          <w:szCs w:val="20"/>
+        </w:rPr>
+        <w:t xml:space="preserve"> format and be passed between the clients and the server.</w:t>
+      </w:r>
+      <w:r>
+        <w:rPr>
+          <w:sz w:val="20"/>
+          <w:szCs w:val="20"/>
+        </w:rPr>
+        <w:t xml:space="preserve"> For an object to be pass to a RMI stub method it must implement the </w:t>
+      </w:r>
+      <w:proofErr w:type="spellStart"/>
+      <w:r>
+        <w:rPr>
+          <w:sz w:val="20"/>
+          <w:szCs w:val="20"/>
+        </w:rPr>
+        <w:t>Seriazable</w:t>
+      </w:r>
+      <w:proofErr w:type="spellEnd"/>
+      <w:r>
+        <w:rPr>
+          <w:sz w:val="20"/>
+          <w:szCs w:val="20"/>
+        </w:rPr>
+        <w:t xml:space="preserve"> interface, because RMI uses object serializ</w:t>
+      </w:r>
+      <w:r>
+        <w:rPr>
+          <w:sz w:val="20"/>
+          <w:szCs w:val="20"/>
+        </w:rPr>
+        <w:t>ation over TCP socket.</w:t>
       </w:r>
     </w:p>
     <w:bookmarkStart w:id="1" w:name="_MON_1490773648"/>
     <w:bookmarkEnd w:id="1"/>
     <w:p>
-      <w:pPr>
-        <w:jc w:val="both"/>
-      </w:pPr>
-      <w:r>
-        <w:object w:dxaOrig="9026" w:dyaOrig="4305">
+      <w:r>
+        <w:object w:dxaOrig="9026" w:dyaOrig="1405">
           <v:shapetype id="_x0000_t75" coordsize="21600,21600" o:spt="75" o:preferrelative="t" path="m@4@5l@4@11@9@11@9@5xe" filled="f" stroked="f">
             <v:stroke joinstyle="miter"/>
             <v:formulas>
@@ -403,31 +596,75 @@
             <v:path o:extrusionok="f" gradientshapeok="t" o:connecttype="rect"/>
             <o:lock v:ext="edit" aspectratio="t"/>
           </v:shapetype>
-          <v:shape id="_x0000_i1025" type="#_x0000_t75" style="width:451.3pt;height:215.25pt" o:ole="">
+          <v:shape id="_x0000_i1025" type="#_x0000_t75" style="width:451.3pt;height:70.25pt" o:ole="">
             <v:imagedata r:id="rId8" o:title=""/>
           </v:shape>
-          <o:OLEObject Type="Embed" ProgID="Word.OpenDocumentText.12" ShapeID="_x0000_i1025" DrawAspect="Content" ObjectID="_1490871916" r:id="rId9"/>
+          <o:OLEObject Type="Embed" ProgID="Word.OpenDocumentText.12" ShapeID="_x0000_i1025" DrawAspect="Content" ObjectID="_1490944363" r:id="rId9"/>
         </w:object>
       </w:r>
     </w:p>
     <w:p>
       <w:pPr>
+        <w:pStyle w:val="Caption"/>
         <w:jc w:val="both"/>
+      </w:pPr>
+      <w:r>
+        <w:t xml:space="preserve">Figure </w:t>
+      </w:r>
+      <w:fldSimple w:instr=" SEQ Figure \* ARABIC ">
+        <w:r>
+          <w:rPr>
+            <w:noProof/>
+          </w:rPr>
+          <w:t>2</w:t>
+        </w:r>
+      </w:fldSimple>
+      <w:r>
+        <w:t xml:space="preserve"> Line Interface</w:t>
+      </w:r>
+    </w:p>
+    <w:p>
+      <w:pPr>
+        <w:rPr>
+          <w:color w:val="44546A" w:themeColor="text2"/>
+          <w:sz w:val="18"/>
+          <w:szCs w:val="18"/>
+        </w:rPr>
+      </w:pPr>
+      <w:r>
+        <w:br w:type="page"/>
+      </w:r>
+    </w:p>
+    <w:p>
+      <w:pPr>
+        <w:spacing w:beforeLines="200" w:before="480" w:afterLines="100" w:after="240"/>
+        <w:jc w:val="both"/>
         <w:rPr>
           <w:b/>
+          <w:lang w:val="en-IE"/>
         </w:rPr>
       </w:pPr>
       <w:r>
         <w:rPr>
           <w:b/>
-        </w:rPr>
-        <w:t>Proposed interface</w:t>
+          <w:lang w:val="en-IE"/>
+        </w:rPr>
+        <w:lastRenderedPageBreak/>
+        <w:t>G</w:t>
       </w:r>
       <w:r>
         <w:rPr>
           <w:b/>
-        </w:rPr>
-        <w:t xml:space="preserve"> of GUI view</w:t>
+          <w:lang w:val="en-IE"/>
+        </w:rPr>
+        <w:t>UI view</w:t>
+      </w:r>
+      <w:r>
+        <w:rPr>
+          <w:b/>
+          <w:lang w:val="en-IE"/>
+        </w:rPr>
+        <w:t xml:space="preserve"> interface</w:t>
       </w:r>
     </w:p>
     <w:bookmarkStart w:id="2" w:name="_MON_1490718885"/>
@@ -442,7 +679,7 @@
           <v:shape id="_x0000_i1026" type="#_x0000_t75" style="width:451.3pt;height:45.35pt" o:ole="">
             <v:imagedata r:id="rId10" o:title=""/>
           </v:shape>
-          <o:OLEObject Type="Embed" ProgID="Word.OpenDocumentText.12" ShapeID="_x0000_i1026" DrawAspect="Content" ObjectID="_1490871917" r:id="rId11"/>
+          <o:OLEObject Type="Embed" ProgID="Word.OpenDocumentText.12" ShapeID="_x0000_i1026" DrawAspect="Content" ObjectID="_1490944364" r:id="rId11"/>
         </w:object>
       </w:r>
     </w:p>
@@ -454,27 +691,14 @@
       <w:r>
         <w:t xml:space="preserve">Figure </w:t>
       </w:r>
-      <w:r>
-        <w:fldChar w:fldCharType="begin"/>
-      </w:r>
-      <w:r>
-        <w:instrText xml:space="preserve"> SEQ Figure \* ARABIC </w:instrText>
-      </w:r>
-      <w:r>
-        <w:fldChar w:fldCharType="separate"/>
-      </w:r>
-      <w:r>
-        <w:rPr>
-          <w:noProof/>
-        </w:rPr>
-        <w:t>2</w:t>
-      </w:r>
-      <w:r>
-        <w:rPr>
-          <w:noProof/>
-        </w:rPr>
-        <w:fldChar w:fldCharType="end"/>
-      </w:r>
+      <w:fldSimple w:instr=" SEQ Figure \* ARABIC ">
+        <w:r>
+          <w:rPr>
+            <w:noProof/>
+          </w:rPr>
+          <w:t>3</w:t>
+        </w:r>
+      </w:fldSimple>
       <w:r>
         <w:t xml:space="preserve"> GUI interface</w:t>
       </w:r>
@@ -482,137 +706,382 @@
     <w:p>
       <w:pPr>
         <w:jc w:val="both"/>
-      </w:pPr>
-      <w:r>
+        <w:rPr>
+          <w:sz w:val="20"/>
+          <w:szCs w:val="20"/>
+        </w:rPr>
+      </w:pPr>
+      <w:r>
+        <w:rPr>
+          <w:sz w:val="20"/>
+          <w:szCs w:val="20"/>
+        </w:rPr>
         <w:t xml:space="preserve">Where </w:t>
       </w:r>
+      <w:proofErr w:type="gramStart"/>
+      <w:r>
+        <w:rPr>
+          <w:i/>
+          <w:sz w:val="20"/>
+          <w:szCs w:val="20"/>
+          <w:u w:val="single"/>
+        </w:rPr>
+        <w:t>print</w:t>
+      </w:r>
+      <w:r>
+        <w:rPr>
+          <w:i/>
+          <w:sz w:val="20"/>
+          <w:szCs w:val="20"/>
+          <w:u w:val="single"/>
+        </w:rPr>
+        <w:t>(</w:t>
+      </w:r>
+      <w:proofErr w:type="gramEnd"/>
+      <w:r>
+        <w:rPr>
+          <w:i/>
+          <w:sz w:val="20"/>
+          <w:szCs w:val="20"/>
+          <w:u w:val="single"/>
+        </w:rPr>
+        <w:t>line</w:t>
+      </w:r>
+      <w:r>
+        <w:rPr>
+          <w:i/>
+          <w:sz w:val="20"/>
+          <w:szCs w:val="20"/>
+          <w:u w:val="single"/>
+        </w:rPr>
+        <w:t>)</w:t>
+      </w:r>
+      <w:r>
+        <w:rPr>
+          <w:sz w:val="20"/>
+          <w:szCs w:val="20"/>
+        </w:rPr>
+        <w:t xml:space="preserve"> method will </w:t>
+      </w:r>
+      <w:r>
+        <w:rPr>
+          <w:sz w:val="20"/>
+          <w:szCs w:val="20"/>
+        </w:rPr>
+        <w:t>insert given line</w:t>
+      </w:r>
+      <w:r>
+        <w:rPr>
+          <w:sz w:val="20"/>
+          <w:szCs w:val="20"/>
+        </w:rPr>
+        <w:t xml:space="preserve"> in </w:t>
+      </w:r>
+      <w:r>
+        <w:rPr>
+          <w:sz w:val="20"/>
+          <w:szCs w:val="20"/>
+        </w:rPr>
+        <w:t xml:space="preserve">the Chat Room </w:t>
+      </w:r>
+      <w:r>
+        <w:rPr>
+          <w:sz w:val="20"/>
+          <w:szCs w:val="20"/>
+        </w:rPr>
+        <w:t xml:space="preserve">pane and </w:t>
+      </w:r>
+      <w:r>
+        <w:rPr>
+          <w:i/>
+          <w:sz w:val="20"/>
+          <w:szCs w:val="20"/>
+          <w:u w:val="single"/>
+        </w:rPr>
+        <w:t>print</w:t>
+      </w:r>
+      <w:r>
+        <w:rPr>
+          <w:i/>
+          <w:sz w:val="20"/>
+          <w:szCs w:val="20"/>
+          <w:u w:val="single"/>
+        </w:rPr>
+        <w:t>(</w:t>
+      </w:r>
       <w:proofErr w:type="spellStart"/>
-      <w:proofErr w:type="gramStart"/>
-      <w:r>
+      <w:r>
+        <w:rPr>
+          <w:i/>
+          <w:sz w:val="20"/>
+          <w:szCs w:val="20"/>
+          <w:u w:val="single"/>
+        </w:rPr>
+        <w:t>onlineClients</w:t>
+      </w:r>
+      <w:proofErr w:type="spellEnd"/>
+      <w:r>
+        <w:rPr>
+          <w:i/>
+          <w:sz w:val="20"/>
+          <w:szCs w:val="20"/>
+          <w:u w:val="single"/>
+        </w:rPr>
+        <w:t>)</w:t>
+      </w:r>
+      <w:r>
+        <w:rPr>
+          <w:sz w:val="20"/>
+          <w:szCs w:val="20"/>
+        </w:rPr>
+        <w:t xml:space="preserve"> method </w:t>
+      </w:r>
+      <w:r>
+        <w:rPr>
+          <w:sz w:val="20"/>
+          <w:szCs w:val="20"/>
+        </w:rPr>
+        <w:t xml:space="preserve">will fill the Online Users </w:t>
+      </w:r>
+      <w:r>
+        <w:rPr>
+          <w:sz w:val="20"/>
+          <w:szCs w:val="20"/>
+        </w:rPr>
+        <w:t xml:space="preserve">pane with clients names </w:t>
+      </w:r>
+      <w:r>
+        <w:rPr>
+          <w:sz w:val="20"/>
+          <w:szCs w:val="20"/>
+        </w:rPr>
+        <w:t xml:space="preserve">and icons </w:t>
+      </w:r>
+      <w:r>
+        <w:rPr>
+          <w:sz w:val="20"/>
+          <w:szCs w:val="20"/>
+        </w:rPr>
+        <w:t xml:space="preserve">from </w:t>
+      </w:r>
+      <w:proofErr w:type="spellStart"/>
+      <w:r>
+        <w:rPr>
+          <w:i/>
+          <w:sz w:val="20"/>
+          <w:szCs w:val="20"/>
+          <w:u w:val="single"/>
+        </w:rPr>
+        <w:t>onlineClients</w:t>
+      </w:r>
+      <w:proofErr w:type="spellEnd"/>
+      <w:r>
+        <w:rPr>
+          <w:sz w:val="20"/>
+          <w:szCs w:val="20"/>
+        </w:rPr>
+        <w:t xml:space="preserve"> list. </w:t>
+      </w:r>
+      <w:r>
+        <w:rPr>
+          <w:sz w:val="20"/>
+          <w:szCs w:val="20"/>
+        </w:rPr>
+        <w:t>This way I should be able to implement different kinds of Views as long as they comply with the interface. I will build one</w:t>
+      </w:r>
+      <w:r>
+        <w:rPr>
+          <w:sz w:val="20"/>
+          <w:szCs w:val="20"/>
+        </w:rPr>
+        <w:t xml:space="preserve"> GUI </w:t>
+      </w:r>
+      <w:r>
+        <w:rPr>
+          <w:sz w:val="20"/>
+          <w:szCs w:val="20"/>
+        </w:rPr>
+        <w:t xml:space="preserve">view </w:t>
+      </w:r>
+      <w:r>
+        <w:rPr>
+          <w:sz w:val="20"/>
+          <w:szCs w:val="20"/>
+        </w:rPr>
+        <w:t xml:space="preserve">using </w:t>
+      </w:r>
+      <w:proofErr w:type="spellStart"/>
+      <w:r>
+        <w:rPr>
+          <w:i/>
+          <w:sz w:val="20"/>
+          <w:szCs w:val="20"/>
+          <w:u w:val="single"/>
+        </w:rPr>
+        <w:t>javax.swing</w:t>
+      </w:r>
+      <w:proofErr w:type="spellEnd"/>
+      <w:r>
+        <w:rPr>
+          <w:sz w:val="20"/>
+          <w:szCs w:val="20"/>
+        </w:rPr>
+        <w:t xml:space="preserve"> library.</w:t>
+      </w:r>
+    </w:p>
+    <w:p>
+      <w:pPr>
+        <w:spacing w:beforeLines="200" w:before="480" w:afterLines="100" w:after="240"/>
+        <w:jc w:val="both"/>
         <w:rPr>
           <w:b/>
-        </w:rPr>
-        <w:t>postMessage</w:t>
+          <w:lang w:val="en-IE"/>
+        </w:rPr>
+      </w:pPr>
+      <w:r>
+        <w:rPr>
+          <w:b/>
+          <w:lang w:val="en-IE"/>
+        </w:rPr>
+        <w:t xml:space="preserve">Chat Server </w:t>
+      </w:r>
+      <w:r>
+        <w:rPr>
+          <w:b/>
+          <w:lang w:val="en-IE"/>
+        </w:rPr>
+        <w:t>interface</w:t>
+      </w:r>
+    </w:p>
+    <w:p>
+      <w:pPr>
+        <w:jc w:val="both"/>
+        <w:rPr>
+          <w:sz w:val="20"/>
+          <w:szCs w:val="20"/>
+        </w:rPr>
+      </w:pPr>
+      <w:r>
+        <w:rPr>
+          <w:sz w:val="20"/>
+          <w:szCs w:val="20"/>
+        </w:rPr>
+        <w:t xml:space="preserve">For a client to be able </w:t>
+      </w:r>
+      <w:r>
+        <w:rPr>
+          <w:sz w:val="20"/>
+          <w:szCs w:val="20"/>
+        </w:rPr>
+        <w:t>call a server’s methods using remote method invocation</w:t>
+      </w:r>
+      <w:r>
+        <w:rPr>
+          <w:sz w:val="20"/>
+          <w:szCs w:val="20"/>
+        </w:rPr>
+        <w:t xml:space="preserve"> a server must implement an interface</w:t>
+      </w:r>
+      <w:r>
+        <w:rPr>
+          <w:sz w:val="20"/>
+          <w:szCs w:val="20"/>
+        </w:rPr>
+        <w:t xml:space="preserve"> which inherits from </w:t>
+      </w:r>
+      <w:r>
+        <w:rPr>
+          <w:i/>
+          <w:sz w:val="20"/>
+          <w:szCs w:val="20"/>
+          <w:u w:val="single"/>
+        </w:rPr>
+        <w:t>Remote</w:t>
+      </w:r>
+      <w:r>
+        <w:rPr>
+          <w:sz w:val="20"/>
+          <w:szCs w:val="20"/>
+        </w:rPr>
+        <w:t xml:space="preserve"> interface</w:t>
+      </w:r>
+      <w:r>
+        <w:rPr>
+          <w:sz w:val="20"/>
+          <w:szCs w:val="20"/>
+        </w:rPr>
+        <w:t xml:space="preserve"> with every method throwing </w:t>
+      </w:r>
+      <w:proofErr w:type="spellStart"/>
+      <w:r>
+        <w:rPr>
+          <w:i/>
+          <w:sz w:val="20"/>
+          <w:szCs w:val="20"/>
+          <w:u w:val="single"/>
+        </w:rPr>
+        <w:t>RemoteException</w:t>
       </w:r>
       <w:proofErr w:type="spellEnd"/>
       <w:r>
         <w:rPr>
-          <w:b/>
-        </w:rPr>
-        <w:t>(</w:t>
-      </w:r>
-      <w:proofErr w:type="gramEnd"/>
-      <w:r>
-        <w:rPr>
-          <w:b/>
-        </w:rPr>
-        <w:t>)</w:t>
-      </w:r>
-      <w:r>
-        <w:t xml:space="preserve"> method will post proposed message in Chat Room text pane and </w:t>
+          <w:sz w:val="20"/>
+          <w:szCs w:val="20"/>
+        </w:rPr>
+        <w:t>.</w:t>
+      </w:r>
+      <w:r>
+        <w:rPr>
+          <w:sz w:val="20"/>
+          <w:szCs w:val="20"/>
+        </w:rPr>
+        <w:t xml:space="preserve"> The server interface implementation</w:t>
+      </w:r>
+      <w:r>
+        <w:rPr>
+          <w:sz w:val="20"/>
+          <w:szCs w:val="20"/>
+        </w:rPr>
+        <w:t xml:space="preserve"> must </w:t>
+      </w:r>
+      <w:r>
+        <w:rPr>
+          <w:sz w:val="20"/>
+          <w:szCs w:val="20"/>
+        </w:rPr>
+        <w:t xml:space="preserve">also </w:t>
+      </w:r>
+      <w:r>
+        <w:rPr>
+          <w:sz w:val="20"/>
+          <w:szCs w:val="20"/>
+        </w:rPr>
+        <w:t xml:space="preserve">inherit from </w:t>
       </w:r>
       <w:proofErr w:type="spellStart"/>
       <w:r>
         <w:rPr>
-          <w:b/>
-        </w:rPr>
-        <w:t>updateConnectedUsers</w:t>
+          <w:i/>
+          <w:sz w:val="20"/>
+          <w:szCs w:val="20"/>
+          <w:u w:val="single"/>
+        </w:rPr>
+        <w:t>UnicastRemoteObject</w:t>
       </w:r>
       <w:proofErr w:type="spellEnd"/>
       <w:r>
         <w:rPr>
-          <w:b/>
-        </w:rPr>
-        <w:t>()</w:t>
-      </w:r>
-      <w:r>
-        <w:t xml:space="preserve"> method will fill the Online Users text pane with clients names from </w:t>
-      </w:r>
-      <w:proofErr w:type="spellStart"/>
-      <w:r>
-        <w:rPr>
-          <w:b/>
-        </w:rPr>
-        <w:t>onlineClients</w:t>
-      </w:r>
-      <w:proofErr w:type="spellEnd"/>
-      <w:r>
-        <w:t xml:space="preserve"> list. I will build this GUI using </w:t>
-      </w:r>
-      <w:proofErr w:type="spellStart"/>
-      <w:r>
-        <w:rPr>
-          <w:b/>
-        </w:rPr>
-        <w:t>javax.swing</w:t>
-      </w:r>
-      <w:proofErr w:type="spellEnd"/>
-      <w:r>
-        <w:t xml:space="preserve"> library.</w:t>
-      </w:r>
-    </w:p>
-    <w:p>
-      <w:pPr>
-        <w:jc w:val="both"/>
-        <w:rPr>
-          <w:b/>
-        </w:rPr>
-      </w:pPr>
-      <w:r>
-        <w:rPr>
-          <w:b/>
-        </w:rPr>
-        <w:t>Chat Server Design</w:t>
-      </w:r>
-      <w:r>
-        <w:rPr>
-          <w:b/>
-        </w:rPr>
-        <w:t xml:space="preserve"> proposal</w:t>
-      </w:r>
-    </w:p>
-    <w:p>
-      <w:pPr>
-        <w:jc w:val="both"/>
-      </w:pPr>
-      <w:r>
-        <w:t xml:space="preserve">For a client to be able call a server’s methods remotely a server must implement an interface with every method throwing </w:t>
-      </w:r>
-      <w:proofErr w:type="spellStart"/>
-      <w:r>
-        <w:t>RemoteException</w:t>
-      </w:r>
-      <w:proofErr w:type="spellEnd"/>
-      <w:r>
+          <w:sz w:val="20"/>
+          <w:szCs w:val="20"/>
+        </w:rPr>
+        <w:t xml:space="preserve"> class</w:t>
+      </w:r>
+      <w:r>
+        <w:rPr>
+          <w:sz w:val="20"/>
+          <w:szCs w:val="20"/>
+        </w:rPr>
         <w:t>.</w:t>
-      </w:r>
-      <w:r>
-        <w:t xml:space="preserve"> The server class must </w:t>
-      </w:r>
-      <w:r>
-        <w:t xml:space="preserve">also </w:t>
-      </w:r>
-      <w:r>
-        <w:t xml:space="preserve">inherit from </w:t>
-      </w:r>
-      <w:proofErr w:type="spellStart"/>
-      <w:r>
-        <w:t>UnicastRemoteObject</w:t>
-      </w:r>
-      <w:proofErr w:type="spellEnd"/>
-      <w:r>
-        <w:t xml:space="preserve"> class</w:t>
-      </w:r>
-      <w:r>
-        <w:t>.</w:t>
-      </w:r>
-    </w:p>
-    <w:p>
-      <w:pPr>
-        <w:jc w:val="both"/>
-      </w:pPr>
-      <w:r>
-        <w:t>Server will be just passing message lines to all the client.</w:t>
       </w:r>
     </w:p>
     <w:bookmarkStart w:id="3" w:name="_MON_1490719963"/>
@@ -627,7 +1096,7 @@
           <v:shape id="_x0000_i1027" type="#_x0000_t75" style="width:451.3pt;height:56.55pt" o:ole="">
             <v:imagedata r:id="rId12" o:title=""/>
           </v:shape>
-          <o:OLEObject Type="Embed" ProgID="Word.OpenDocumentText.12" ShapeID="_x0000_i1027" DrawAspect="Content" ObjectID="_1490871918" r:id="rId13"/>
+          <o:OLEObject Type="Embed" ProgID="Word.OpenDocumentText.12" ShapeID="_x0000_i1027" DrawAspect="Content" ObjectID="_1490944365" r:id="rId13"/>
         </w:object>
       </w:r>
     </w:p>
@@ -639,27 +1108,14 @@
       <w:r>
         <w:t xml:space="preserve">Figure </w:t>
       </w:r>
-      <w:r>
-        <w:fldChar w:fldCharType="begin"/>
-      </w:r>
-      <w:r>
-        <w:instrText xml:space="preserve"> SEQ Figure \* ARABIC </w:instrText>
-      </w:r>
-      <w:r>
-        <w:fldChar w:fldCharType="separate"/>
-      </w:r>
-      <w:r>
-        <w:rPr>
-          <w:noProof/>
-        </w:rPr>
-        <w:t>3</w:t>
-      </w:r>
-      <w:r>
-        <w:rPr>
-          <w:noProof/>
-        </w:rPr>
-        <w:fldChar w:fldCharType="end"/>
-      </w:r>
+      <w:fldSimple w:instr=" SEQ Figure \* ARABIC ">
+        <w:r>
+          <w:rPr>
+            <w:noProof/>
+          </w:rPr>
+          <w:t>4</w:t>
+        </w:r>
+      </w:fldSimple>
       <w:r>
         <w:t xml:space="preserve"> Chat Server interface</w:t>
       </w:r>
@@ -667,117 +1123,417 @@
     <w:p>
       <w:pPr>
         <w:jc w:val="both"/>
-      </w:pPr>
-      <w:r>
+        <w:rPr>
+          <w:sz w:val="20"/>
+          <w:szCs w:val="20"/>
+        </w:rPr>
+      </w:pPr>
+      <w:r>
+        <w:rPr>
+          <w:sz w:val="20"/>
+          <w:szCs w:val="20"/>
+        </w:rPr>
         <w:t xml:space="preserve">Where </w:t>
       </w:r>
       <w:proofErr w:type="gramStart"/>
       <w:r>
         <w:rPr>
+          <w:i/>
+          <w:sz w:val="20"/>
+          <w:szCs w:val="20"/>
+          <w:u w:val="single"/>
+        </w:rPr>
+        <w:t>connect(</w:t>
+      </w:r>
+      <w:proofErr w:type="gramEnd"/>
+      <w:r>
+        <w:rPr>
+          <w:i/>
+          <w:sz w:val="20"/>
+          <w:szCs w:val="20"/>
+          <w:u w:val="single"/>
+        </w:rPr>
+        <w:t>client</w:t>
+      </w:r>
+      <w:r>
+        <w:rPr>
+          <w:i/>
+          <w:sz w:val="20"/>
+          <w:szCs w:val="20"/>
+          <w:u w:val="single"/>
+        </w:rPr>
+        <w:t>)</w:t>
+      </w:r>
+      <w:r>
+        <w:rPr>
+          <w:sz w:val="20"/>
+          <w:szCs w:val="20"/>
+        </w:rPr>
+        <w:t xml:space="preserve"> method will </w:t>
+      </w:r>
+      <w:r>
+        <w:rPr>
+          <w:sz w:val="20"/>
+          <w:szCs w:val="20"/>
+        </w:rPr>
+        <w:t>register the client</w:t>
+      </w:r>
+      <w:r>
+        <w:rPr>
+          <w:sz w:val="20"/>
+          <w:szCs w:val="20"/>
+        </w:rPr>
+        <w:t xml:space="preserve">. Method </w:t>
+      </w:r>
+      <w:proofErr w:type="gramStart"/>
+      <w:r>
+        <w:rPr>
+          <w:i/>
+          <w:sz w:val="20"/>
+          <w:szCs w:val="20"/>
+          <w:u w:val="single"/>
+        </w:rPr>
+        <w:t>disconnect(</w:t>
+      </w:r>
+      <w:proofErr w:type="gramEnd"/>
+      <w:r>
+        <w:rPr>
+          <w:i/>
+          <w:sz w:val="20"/>
+          <w:szCs w:val="20"/>
+          <w:u w:val="single"/>
+        </w:rPr>
+        <w:t>client</w:t>
+      </w:r>
+      <w:r>
+        <w:rPr>
+          <w:i/>
+          <w:sz w:val="20"/>
+          <w:szCs w:val="20"/>
+          <w:u w:val="single"/>
+        </w:rPr>
+        <w:t>)</w:t>
+      </w:r>
+      <w:r>
+        <w:rPr>
+          <w:sz w:val="20"/>
+          <w:szCs w:val="20"/>
+        </w:rPr>
+        <w:t xml:space="preserve"> will </w:t>
+      </w:r>
+      <w:r>
+        <w:rPr>
+          <w:sz w:val="20"/>
+          <w:szCs w:val="20"/>
+        </w:rPr>
+        <w:t>unregister</w:t>
+      </w:r>
+      <w:r>
+        <w:rPr>
+          <w:sz w:val="20"/>
+          <w:szCs w:val="20"/>
+        </w:rPr>
+        <w:t xml:space="preserve"> the client</w:t>
+      </w:r>
+      <w:r>
+        <w:rPr>
+          <w:sz w:val="20"/>
+          <w:szCs w:val="20"/>
+        </w:rPr>
+        <w:t>,</w:t>
+      </w:r>
+      <w:r>
+        <w:rPr>
+          <w:sz w:val="20"/>
+          <w:szCs w:val="20"/>
+        </w:rPr>
+        <w:t xml:space="preserve"> and </w:t>
+      </w:r>
+      <w:r>
+        <w:rPr>
+          <w:i/>
+          <w:sz w:val="20"/>
+          <w:szCs w:val="20"/>
+          <w:u w:val="single"/>
+        </w:rPr>
+        <w:t>send(</w:t>
+      </w:r>
+      <w:r>
+        <w:rPr>
+          <w:i/>
+          <w:sz w:val="20"/>
+          <w:szCs w:val="20"/>
+          <w:u w:val="single"/>
+        </w:rPr>
+        <w:t>line</w:t>
+      </w:r>
+      <w:r>
+        <w:rPr>
+          <w:i/>
+          <w:sz w:val="20"/>
+          <w:szCs w:val="20"/>
+          <w:u w:val="single"/>
+        </w:rPr>
+        <w:t>)</w:t>
+      </w:r>
+      <w:r>
+        <w:rPr>
+          <w:sz w:val="20"/>
+          <w:szCs w:val="20"/>
+        </w:rPr>
+        <w:t xml:space="preserve"> will send</w:t>
+      </w:r>
+      <w:r>
+        <w:rPr>
+          <w:sz w:val="20"/>
+          <w:szCs w:val="20"/>
+        </w:rPr>
+        <w:t xml:space="preserve"> a chat line to server to process</w:t>
+      </w:r>
+      <w:r>
+        <w:rPr>
+          <w:sz w:val="20"/>
+          <w:szCs w:val="20"/>
+        </w:rPr>
+        <w:t>.</w:t>
+      </w:r>
+    </w:p>
+    <w:p>
+      <w:pPr>
+        <w:spacing w:beforeLines="200" w:before="480" w:afterLines="100" w:after="240"/>
+        <w:jc w:val="both"/>
+        <w:rPr>
           <w:b/>
-        </w:rPr>
-        <w:t>connect(</w:t>
-      </w:r>
-      <w:proofErr w:type="gramEnd"/>
+          <w:lang w:val="en-IE"/>
+        </w:rPr>
+      </w:pPr>
       <w:r>
         <w:rPr>
           <w:b/>
-        </w:rPr>
-        <w:t>)</w:t>
-      </w:r>
-      <w:r>
-        <w:t xml:space="preserve"> method will connect the client to server. Method </w:t>
-      </w:r>
-      <w:proofErr w:type="gramStart"/>
-      <w:r>
-        <w:rPr>
-          <w:b/>
-        </w:rPr>
-        <w:t>disconnect(</w:t>
-      </w:r>
-      <w:proofErr w:type="gramEnd"/>
-      <w:r>
-        <w:rPr>
-          <w:b/>
-        </w:rPr>
-        <w:t>)</w:t>
-      </w:r>
-      <w:r>
-        <w:t xml:space="preserve"> will disconnect the client from server and </w:t>
-      </w:r>
-      <w:r>
-        <w:rPr>
-          <w:b/>
-        </w:rPr>
-        <w:t>send()</w:t>
-      </w:r>
-      <w:r>
-        <w:t xml:space="preserve"> will send the client state to server.</w:t>
+          <w:lang w:val="en-IE"/>
+        </w:rPr>
+        <w:t>Chat Client interface</w:t>
       </w:r>
     </w:p>
     <w:p>
       <w:pPr>
         <w:jc w:val="both"/>
         <w:rPr>
-          <w:b/>
-        </w:rPr>
-      </w:pPr>
-      <w:r>
-        <w:rPr>
-          <w:b/>
-        </w:rPr>
-        <w:t>Chat Client Design</w:t>
-      </w:r>
-      <w:r>
-        <w:rPr>
-          <w:b/>
-        </w:rPr>
-        <w:t xml:space="preserve"> proposal</w:t>
+          <w:sz w:val="20"/>
+          <w:szCs w:val="20"/>
+        </w:rPr>
+      </w:pPr>
+      <w:r>
+        <w:rPr>
+          <w:sz w:val="20"/>
+          <w:szCs w:val="20"/>
+        </w:rPr>
+        <w:t>For the server to call a client’</w:t>
+      </w:r>
+      <w:r>
+        <w:rPr>
+          <w:sz w:val="20"/>
+          <w:szCs w:val="20"/>
+        </w:rPr>
+        <w:t xml:space="preserve">s methods remotely a client must implement an interface </w:t>
+      </w:r>
+      <w:r>
+        <w:rPr>
+          <w:sz w:val="20"/>
+          <w:szCs w:val="20"/>
+        </w:rPr>
+        <w:t xml:space="preserve">which inherits from </w:t>
+      </w:r>
+      <w:r>
+        <w:rPr>
+          <w:i/>
+          <w:sz w:val="20"/>
+          <w:szCs w:val="20"/>
+          <w:u w:val="single"/>
+        </w:rPr>
+        <w:t>Remote</w:t>
+      </w:r>
+      <w:r>
+        <w:rPr>
+          <w:sz w:val="20"/>
+          <w:szCs w:val="20"/>
+        </w:rPr>
+        <w:t xml:space="preserve"> interface, </w:t>
+      </w:r>
+      <w:r>
+        <w:rPr>
+          <w:sz w:val="20"/>
+          <w:szCs w:val="20"/>
+        </w:rPr>
+        <w:t xml:space="preserve">with every method throwing </w:t>
+      </w:r>
+      <w:proofErr w:type="spellStart"/>
+      <w:r>
+        <w:rPr>
+          <w:i/>
+          <w:sz w:val="20"/>
+          <w:szCs w:val="20"/>
+          <w:u w:val="single"/>
+        </w:rPr>
+        <w:t>RemoteException</w:t>
+      </w:r>
+      <w:proofErr w:type="spellEnd"/>
+      <w:r>
+        <w:rPr>
+          <w:sz w:val="20"/>
+          <w:szCs w:val="20"/>
+        </w:rPr>
+        <w:t>. The client</w:t>
+      </w:r>
+      <w:r>
+        <w:rPr>
+          <w:sz w:val="20"/>
+          <w:szCs w:val="20"/>
+        </w:rPr>
+        <w:t xml:space="preserve"> implementation</w:t>
+      </w:r>
+      <w:r>
+        <w:rPr>
+          <w:sz w:val="20"/>
+          <w:szCs w:val="20"/>
+        </w:rPr>
+        <w:t xml:space="preserve"> must </w:t>
+      </w:r>
+      <w:r>
+        <w:rPr>
+          <w:sz w:val="20"/>
+          <w:szCs w:val="20"/>
+        </w:rPr>
+        <w:t xml:space="preserve">also </w:t>
+      </w:r>
+      <w:r>
+        <w:rPr>
+          <w:sz w:val="20"/>
+          <w:szCs w:val="20"/>
+        </w:rPr>
+        <w:t xml:space="preserve">inherit from </w:t>
+      </w:r>
+      <w:proofErr w:type="spellStart"/>
+      <w:r>
+        <w:rPr>
+          <w:i/>
+          <w:sz w:val="20"/>
+          <w:szCs w:val="20"/>
+          <w:u w:val="single"/>
+        </w:rPr>
+        <w:t>UnicastRemoteObject</w:t>
+      </w:r>
+      <w:proofErr w:type="spellEnd"/>
+      <w:r>
+        <w:rPr>
+          <w:i/>
+          <w:sz w:val="20"/>
+          <w:szCs w:val="20"/>
+          <w:u w:val="single"/>
+        </w:rPr>
+        <w:t xml:space="preserve"> </w:t>
+      </w:r>
+      <w:r>
+        <w:rPr>
+          <w:sz w:val="20"/>
+          <w:szCs w:val="20"/>
+        </w:rPr>
+        <w:t xml:space="preserve">and to be </w:t>
+      </w:r>
+      <w:proofErr w:type="spellStart"/>
+      <w:r>
+        <w:rPr>
+          <w:sz w:val="20"/>
+          <w:szCs w:val="20"/>
+        </w:rPr>
+        <w:t>seriazable</w:t>
+      </w:r>
+      <w:proofErr w:type="spellEnd"/>
+      <w:r>
+        <w:rPr>
+          <w:sz w:val="20"/>
+          <w:szCs w:val="20"/>
+        </w:rPr>
+        <w:t xml:space="preserve"> which Remote already is</w:t>
+      </w:r>
+      <w:r>
+        <w:rPr>
+          <w:sz w:val="20"/>
+          <w:szCs w:val="20"/>
+        </w:rPr>
+        <w:t>.</w:t>
+      </w:r>
+      <w:r>
+        <w:rPr>
+          <w:sz w:val="20"/>
+          <w:szCs w:val="20"/>
+        </w:rPr>
+        <w:t xml:space="preserve"> That is because the client object will be passed to server stub methods as a method parameter.</w:t>
       </w:r>
     </w:p>
     <w:p>
       <w:pPr>
         <w:jc w:val="both"/>
-      </w:pPr>
-      <w:r>
-        <w:t xml:space="preserve">For the server to call a client’s methods remotely a client must implement an interface with every method throwing </w:t>
-      </w:r>
-      <w:proofErr w:type="spellStart"/>
-      <w:r>
-        <w:t>RemoteException</w:t>
-      </w:r>
-      <w:proofErr w:type="spellEnd"/>
-      <w:r>
-        <w:t>. The client</w:t>
-      </w:r>
-      <w:r>
-        <w:t xml:space="preserve"> class must </w:t>
-      </w:r>
-      <w:r>
-        <w:t xml:space="preserve">also </w:t>
-      </w:r>
-      <w:r>
-        <w:t xml:space="preserve">inherit from </w:t>
-      </w:r>
-      <w:proofErr w:type="spellStart"/>
-      <w:r>
-        <w:t>UnicastRemoteObject</w:t>
-      </w:r>
-      <w:proofErr w:type="spellEnd"/>
-      <w:r>
-        <w:t>.</w:t>
-      </w:r>
-    </w:p>
-    <w:p>
-      <w:pPr>
-        <w:jc w:val="both"/>
-      </w:pPr>
-      <w:r>
-        <w:lastRenderedPageBreak/>
+        <w:rPr>
+          <w:sz w:val="20"/>
+          <w:szCs w:val="20"/>
+        </w:rPr>
+      </w:pPr>
+      <w:r>
+        <w:rPr>
+          <w:sz w:val="20"/>
+          <w:szCs w:val="20"/>
+        </w:rPr>
         <w:t xml:space="preserve">Client will be just a proxy for GUI interface plus will provide </w:t>
       </w:r>
       <w:r>
-        <w:t>the client state getters for server to have access to if needed.</w:t>
+        <w:rPr>
+          <w:sz w:val="20"/>
+          <w:szCs w:val="20"/>
+        </w:rPr>
+        <w:t>the</w:t>
+      </w:r>
+      <w:r>
+        <w:rPr>
+          <w:sz w:val="20"/>
+          <w:szCs w:val="20"/>
+        </w:rPr>
+        <w:t xml:space="preserve"> getters for </w:t>
+      </w:r>
+      <w:r>
+        <w:rPr>
+          <w:sz w:val="20"/>
+          <w:szCs w:val="20"/>
+        </w:rPr>
+        <w:t xml:space="preserve">icon, color and username for </w:t>
+      </w:r>
+      <w:r>
+        <w:rPr>
+          <w:sz w:val="20"/>
+          <w:szCs w:val="20"/>
+        </w:rPr>
+        <w:t xml:space="preserve">server to have access to </w:t>
+      </w:r>
+      <w:r>
+        <w:rPr>
+          <w:sz w:val="20"/>
+          <w:szCs w:val="20"/>
+        </w:rPr>
+        <w:t>them</w:t>
+      </w:r>
+      <w:r>
+        <w:rPr>
+          <w:sz w:val="20"/>
+          <w:szCs w:val="20"/>
+        </w:rPr>
+        <w:t xml:space="preserve"> </w:t>
+      </w:r>
+      <w:r>
+        <w:rPr>
+          <w:sz w:val="20"/>
+          <w:szCs w:val="20"/>
+        </w:rPr>
+        <w:t>if needed.</w:t>
       </w:r>
     </w:p>
     <w:bookmarkStart w:id="4" w:name="_MON_1490720492"/>
@@ -788,11 +1544,11 @@
         <w:jc w:val="both"/>
       </w:pPr>
       <w:r>
-        <w:object w:dxaOrig="9026" w:dyaOrig="2039">
-          <v:shape id="_x0000_i1028" type="#_x0000_t75" style="width:451.3pt;height:102.15pt" o:ole="">
+        <w:object w:dxaOrig="9026" w:dyaOrig="1586">
+          <v:shape id="_x0000_i1028" type="#_x0000_t75" style="width:451.3pt;height:79.45pt" o:ole="">
             <v:imagedata r:id="rId14" o:title=""/>
           </v:shape>
-          <o:OLEObject Type="Embed" ProgID="Word.OpenDocumentText.12" ShapeID="_x0000_i1028" DrawAspect="Content" ObjectID="_1490871919" r:id="rId15"/>
+          <o:OLEObject Type="Embed" ProgID="Word.OpenDocumentText.12" ShapeID="_x0000_i1028" DrawAspect="Content" ObjectID="_1490944366" r:id="rId15"/>
         </w:object>
       </w:r>
     </w:p>
@@ -804,193 +1560,338 @@
       <w:r>
         <w:t xml:space="preserve">Figure </w:t>
       </w:r>
-      <w:r>
-        <w:fldChar w:fldCharType="begin"/>
-      </w:r>
-      <w:r>
-        <w:instrText xml:space="preserve"> SEQ Figure \* ARABIC </w:instrText>
-      </w:r>
-      <w:r>
-        <w:fldChar w:fldCharType="separate"/>
-      </w:r>
-      <w:r>
-        <w:rPr>
-          <w:noProof/>
-        </w:rPr>
-        <w:t>4</w:t>
-      </w:r>
-      <w:r>
-        <w:rPr>
-          <w:noProof/>
-        </w:rPr>
-        <w:fldChar w:fldCharType="end"/>
-      </w:r>
+      <w:fldSimple w:instr=" SEQ Figure \* ARABIC ">
+        <w:r>
+          <w:rPr>
+            <w:noProof/>
+          </w:rPr>
+          <w:t>5</w:t>
+        </w:r>
+      </w:fldSimple>
       <w:r>
         <w:t xml:space="preserve"> Chat Client interface</w:t>
       </w:r>
     </w:p>
     <w:p>
       <w:pPr>
+        <w:rPr>
+          <w:color w:val="44546A" w:themeColor="text2"/>
+          <w:sz w:val="18"/>
+          <w:szCs w:val="18"/>
+        </w:rPr>
+      </w:pPr>
+      <w:r>
+        <w:br w:type="page"/>
+      </w:r>
+    </w:p>
+    <w:p>
+      <w:pPr>
+        <w:spacing w:beforeLines="200" w:before="480" w:afterLines="100" w:after="240"/>
         <w:jc w:val="both"/>
-      </w:pPr>
-      <w:r>
-        <w:t xml:space="preserve">Where </w:t>
+        <w:rPr>
+          <w:b/>
+          <w:lang w:val="en-IE"/>
+        </w:rPr>
+      </w:pPr>
+      <w:r>
+        <w:rPr>
+          <w:b/>
+          <w:lang w:val="en-IE"/>
+        </w:rPr>
+        <w:lastRenderedPageBreak/>
+        <w:t xml:space="preserve">How this </w:t>
+      </w:r>
+      <w:r>
+        <w:rPr>
+          <w:b/>
+          <w:lang w:val="en-IE"/>
+        </w:rPr>
+        <w:t xml:space="preserve">all </w:t>
+      </w:r>
+      <w:r>
+        <w:rPr>
+          <w:b/>
+          <w:lang w:val="en-IE"/>
+        </w:rPr>
+        <w:t>will work?</w:t>
+      </w:r>
+    </w:p>
+    <w:p>
+      <w:pPr>
+        <w:jc w:val="both"/>
+        <w:rPr>
+          <w:sz w:val="20"/>
+          <w:szCs w:val="20"/>
+        </w:rPr>
+      </w:pPr>
+      <w:r>
+        <w:rPr>
+          <w:sz w:val="20"/>
+          <w:szCs w:val="20"/>
+        </w:rPr>
+        <w:t>It will be a simple</w:t>
+      </w:r>
+      <w:r>
+        <w:rPr>
+          <w:sz w:val="20"/>
+          <w:szCs w:val="20"/>
+        </w:rPr>
+        <w:t xml:space="preserve"> observer pattern implementation using </w:t>
+      </w:r>
+      <w:r>
+        <w:rPr>
+          <w:sz w:val="20"/>
+          <w:szCs w:val="20"/>
+        </w:rPr>
+        <w:t>java RMI technology</w:t>
+      </w:r>
+      <w:r>
+        <w:rPr>
+          <w:sz w:val="20"/>
+          <w:szCs w:val="20"/>
+        </w:rPr>
+        <w:t>.</w:t>
+      </w:r>
+    </w:p>
+    <w:p>
+      <w:pPr>
+        <w:jc w:val="both"/>
+        <w:rPr>
+          <w:sz w:val="20"/>
+          <w:szCs w:val="20"/>
+        </w:rPr>
+      </w:pPr>
+      <w:r>
+        <w:rPr>
+          <w:sz w:val="20"/>
+          <w:szCs w:val="20"/>
+        </w:rPr>
+        <w:t xml:space="preserve">A client will remotely invoke </w:t>
       </w:r>
       <w:proofErr w:type="spellStart"/>
       <w:proofErr w:type="gramStart"/>
       <w:r>
-        <w:t>postMessage</w:t>
+        <w:rPr>
+          <w:i/>
+          <w:sz w:val="20"/>
+          <w:szCs w:val="20"/>
+          <w:u w:val="single"/>
+        </w:rPr>
+        <w:t>server.connect</w:t>
       </w:r>
       <w:proofErr w:type="spellEnd"/>
       <w:r>
+        <w:rPr>
+          <w:i/>
+          <w:sz w:val="20"/>
+          <w:szCs w:val="20"/>
+          <w:u w:val="single"/>
+        </w:rPr>
         <w:t>(</w:t>
       </w:r>
       <w:proofErr w:type="gramEnd"/>
       <w:r>
-        <w:t xml:space="preserve">) will send a message for client to insert into Chat Room text pane. Method </w:t>
+        <w:rPr>
+          <w:i/>
+          <w:sz w:val="20"/>
+          <w:szCs w:val="20"/>
+          <w:u w:val="single"/>
+        </w:rPr>
+        <w:t>client</w:t>
+      </w:r>
+      <w:r>
+        <w:rPr>
+          <w:i/>
+          <w:sz w:val="20"/>
+          <w:szCs w:val="20"/>
+          <w:u w:val="single"/>
+        </w:rPr>
+        <w:t>)</w:t>
+      </w:r>
+      <w:r>
+        <w:rPr>
+          <w:sz w:val="20"/>
+          <w:szCs w:val="20"/>
+        </w:rPr>
+        <w:t xml:space="preserve"> </w:t>
+      </w:r>
+      <w:r>
+        <w:rPr>
+          <w:sz w:val="20"/>
+          <w:szCs w:val="20"/>
+        </w:rPr>
+        <w:t xml:space="preserve">stub </w:t>
+      </w:r>
+      <w:r>
+        <w:rPr>
+          <w:sz w:val="20"/>
+          <w:szCs w:val="20"/>
+        </w:rPr>
+        <w:t xml:space="preserve">method which will add the client into a connected clients collection on the server. Then on </w:t>
       </w:r>
       <w:proofErr w:type="spellStart"/>
-      <w:r>
-        <w:t>updateConnectedClientList</w:t>
+      <w:proofErr w:type="gramStart"/>
+      <w:r>
+        <w:rPr>
+          <w:i/>
+          <w:sz w:val="20"/>
+          <w:szCs w:val="20"/>
+          <w:u w:val="single"/>
+        </w:rPr>
+        <w:t>server.send</w:t>
       </w:r>
       <w:proofErr w:type="spellEnd"/>
       <w:r>
-        <w:t>() will send a list of connected clients for a client to update its Online User text pane. Rest of the methods are getters for the current client state. Color, username and icon are constants created at a client startup and text is actual message which can change.</w:t>
-      </w:r>
-    </w:p>
-    <w:p>
-      <w:pPr>
-        <w:jc w:val="both"/>
-        <w:rPr>
-          <w:b/>
-        </w:rPr>
-      </w:pPr>
-      <w:r>
-        <w:rPr>
-          <w:b/>
-        </w:rPr>
-        <w:t>How this will work?</w:t>
-      </w:r>
-    </w:p>
-    <w:p>
-      <w:pPr>
-        <w:jc w:val="both"/>
-      </w:pPr>
-      <w:r>
-        <w:t>It will be a simple</w:t>
-      </w:r>
-      <w:r>
-        <w:t xml:space="preserve"> observer pattern implementation using Remote Met</w:t>
-      </w:r>
-      <w:r>
-        <w:t>hod Invocations.</w:t>
-      </w:r>
-    </w:p>
-    <w:p>
-      <w:pPr>
-        <w:jc w:val="both"/>
-      </w:pPr>
-      <w:r>
-        <w:t xml:space="preserve">A client will remotely invoke </w:t>
+        <w:rPr>
+          <w:i/>
+          <w:sz w:val="20"/>
+          <w:szCs w:val="20"/>
+          <w:u w:val="single"/>
+        </w:rPr>
+        <w:t>(</w:t>
+      </w:r>
+      <w:proofErr w:type="gramEnd"/>
+      <w:r>
+        <w:rPr>
+          <w:i/>
+          <w:sz w:val="20"/>
+          <w:szCs w:val="20"/>
+          <w:u w:val="single"/>
+        </w:rPr>
+        <w:t>line</w:t>
+      </w:r>
+      <w:r>
+        <w:rPr>
+          <w:i/>
+          <w:sz w:val="20"/>
+          <w:szCs w:val="20"/>
+          <w:u w:val="single"/>
+        </w:rPr>
+        <w:t>)</w:t>
+      </w:r>
+      <w:r>
+        <w:rPr>
+          <w:sz w:val="20"/>
+          <w:szCs w:val="20"/>
+        </w:rPr>
+        <w:t xml:space="preserve"> method invocation the server will pass </w:t>
+      </w:r>
+      <w:r>
+        <w:rPr>
+          <w:sz w:val="20"/>
+          <w:szCs w:val="20"/>
+        </w:rPr>
+        <w:t>this line</w:t>
+      </w:r>
+      <w:r>
+        <w:rPr>
+          <w:sz w:val="20"/>
+          <w:szCs w:val="20"/>
+        </w:rPr>
+        <w:t xml:space="preserve"> to all clients from the collection. On </w:t>
       </w:r>
       <w:proofErr w:type="spellStart"/>
-      <w:r>
-        <w:rPr>
-          <w:b/>
-        </w:rPr>
-        <w:t>server.connect</w:t>
+      <w:proofErr w:type="gramStart"/>
+      <w:r>
+        <w:rPr>
+          <w:i/>
+          <w:sz w:val="20"/>
+          <w:szCs w:val="20"/>
+          <w:u w:val="single"/>
+        </w:rPr>
+        <w:t>server.disconnect</w:t>
       </w:r>
       <w:proofErr w:type="spellEnd"/>
       <w:r>
         <w:rPr>
-          <w:b/>
+          <w:i/>
+          <w:sz w:val="20"/>
+          <w:szCs w:val="20"/>
+          <w:u w:val="single"/>
         </w:rPr>
         <w:t>(</w:t>
       </w:r>
-      <w:r>
-        <w:rPr>
-          <w:b/>
-        </w:rPr>
-        <w:t>client</w:t>
-      </w:r>
-      <w:r>
-        <w:rPr>
-          <w:b/>
-        </w:rPr>
-        <w:t>)</w:t>
-      </w:r>
-      <w:r>
-        <w:t xml:space="preserve"> method which will add the client into a connected clients collection on the server. Then on </w:t>
-      </w:r>
-      <w:proofErr w:type="spellStart"/>
-      <w:r>
-        <w:rPr>
-          <w:b/>
-        </w:rPr>
-        <w:t>server.send</w:t>
-      </w:r>
-      <w:proofErr w:type="spellEnd"/>
-      <w:r>
-        <w:rPr>
-          <w:b/>
-        </w:rPr>
-        <w:t>(line</w:t>
-      </w:r>
-      <w:r>
-        <w:rPr>
-          <w:b/>
-        </w:rPr>
-        <w:t>)</w:t>
-      </w:r>
-      <w:r>
-        <w:t xml:space="preserve"> method invocation the server will pass the client object state to all clients from the collection. On </w:t>
-      </w:r>
-      <w:proofErr w:type="spellStart"/>
-      <w:r>
-        <w:rPr>
-          <w:b/>
-        </w:rPr>
-        <w:t>server.disconnect</w:t>
-      </w:r>
-      <w:proofErr w:type="spellEnd"/>
-      <w:r>
-        <w:rPr>
-          <w:b/>
-        </w:rPr>
-        <w:t>(client)</w:t>
-      </w:r>
-      <w:r>
-        <w:t xml:space="preserve"> method invocation the server will remove the given client from the collection.</w:t>
-      </w:r>
-      <w:r>
-        <w:t xml:space="preserve"> The </w:t>
-      </w:r>
-      <w:r>
-        <w:rPr>
-          <w:b/>
-        </w:rPr>
-        <w:t>connect()</w:t>
-      </w:r>
-      <w:r>
-        <w:t xml:space="preserve"> and </w:t>
-      </w:r>
-      <w:r>
-        <w:rPr>
-          <w:b/>
-        </w:rPr>
-        <w:t>disconnect()</w:t>
-      </w:r>
-      <w:r>
-        <w:t xml:space="preserve"> methods should be </w:t>
-      </w:r>
-      <w:r>
-        <w:rPr>
-          <w:b/>
+      <w:proofErr w:type="gramEnd"/>
+      <w:r>
+        <w:rPr>
+          <w:i/>
+          <w:sz w:val="20"/>
+          <w:szCs w:val="20"/>
+          <w:u w:val="single"/>
+        </w:rPr>
+        <w:t>client)</w:t>
+      </w:r>
+      <w:r>
+        <w:rPr>
+          <w:sz w:val="20"/>
+          <w:szCs w:val="20"/>
+        </w:rPr>
+        <w:t xml:space="preserve"> </w:t>
+      </w:r>
+      <w:r>
+        <w:rPr>
+          <w:sz w:val="20"/>
+          <w:szCs w:val="20"/>
+        </w:rPr>
+        <w:t xml:space="preserve">stub </w:t>
+      </w:r>
+      <w:r>
+        <w:rPr>
+          <w:sz w:val="20"/>
+          <w:szCs w:val="20"/>
+        </w:rPr>
+        <w:t xml:space="preserve">method </w:t>
+      </w:r>
+      <w:r>
+        <w:rPr>
+          <w:sz w:val="20"/>
+          <w:szCs w:val="20"/>
+        </w:rPr>
+        <w:t>call</w:t>
+      </w:r>
+      <w:r>
+        <w:rPr>
+          <w:sz w:val="20"/>
+          <w:szCs w:val="20"/>
+        </w:rPr>
+        <w:t xml:space="preserve"> the server will remove the given client from the collection.</w:t>
+      </w:r>
+      <w:r>
+        <w:rPr>
+          <w:sz w:val="20"/>
+          <w:szCs w:val="20"/>
+        </w:rPr>
+        <w:t xml:space="preserve"> </w:t>
+      </w:r>
+      <w:r>
+        <w:rPr>
+          <w:sz w:val="20"/>
+          <w:szCs w:val="20"/>
+        </w:rPr>
+        <w:t xml:space="preserve">Access to all three server stub methods implementations should be </w:t>
+      </w:r>
+      <w:r>
+        <w:rPr>
+          <w:i/>
+          <w:sz w:val="20"/>
+          <w:szCs w:val="20"/>
+          <w:u w:val="single"/>
         </w:rPr>
         <w:t>synchronized</w:t>
       </w:r>
       <w:r>
-        <w:t xml:space="preserve"> because they modify the server’s list of connected clients.</w:t>
+        <w:rPr>
+          <w:sz w:val="20"/>
+          <w:szCs w:val="20"/>
+        </w:rPr>
+        <w:t xml:space="preserve"> because they can be invoked by many clients at the same time and they modify the server state</w:t>
+      </w:r>
+      <w:r>
+        <w:rPr>
+          <w:sz w:val="20"/>
+          <w:szCs w:val="20"/>
+        </w:rPr>
+        <w:t>.</w:t>
       </w:r>
     </w:p>
     <w:p>
@@ -1003,10 +1904,10 @@
           <w:noProof/>
         </w:rPr>
         <w:drawing>
-          <wp:inline distT="0" distB="0" distL="0" distR="0" wp14:anchorId="0A0A110B" wp14:editId="3F3C8965">
-            <wp:extent cx="5724525" cy="3228975"/>
-            <wp:effectExtent l="0" t="0" r="9525" b="9525"/>
-            <wp:docPr id="2" name="Picture 2"/>
+          <wp:inline distT="0" distB="0" distL="0" distR="0">
+            <wp:extent cx="5734050" cy="3314700"/>
+            <wp:effectExtent l="0" t="0" r="0" b="0"/>
+            <wp:docPr id="3" name="Picture 3"/>
             <wp:cNvGraphicFramePr>
               <a:graphicFrameLocks xmlns:a="http://schemas.openxmlformats.org/drawingml/2006/main" noChangeAspect="1"/>
             </wp:cNvGraphicFramePr>
@@ -1014,7 +1915,7 @@
               <a:graphicData uri="http://schemas.openxmlformats.org/drawingml/2006/picture">
                 <pic:pic xmlns:pic="http://schemas.openxmlformats.org/drawingml/2006/picture">
                   <pic:nvPicPr>
-                    <pic:cNvPr id="0" name="Picture 36"/>
+                    <pic:cNvPr id="0" name="Picture 5"/>
                     <pic:cNvPicPr>
                       <a:picLocks noChangeAspect="1" noChangeArrowheads="1"/>
                     </pic:cNvPicPr>
@@ -1035,7 +1936,7 @@
                   <pic:spPr bwMode="auto">
                     <a:xfrm>
                       <a:off x="0" y="0"/>
-                      <a:ext cx="5724525" cy="3228975"/>
+                      <a:ext cx="5734050" cy="3314700"/>
                     </a:xfrm>
                     <a:prstGeom prst="rect">
                       <a:avLst/>
@@ -1060,60 +1961,282 @@
       <w:r>
         <w:t xml:space="preserve">Figure </w:t>
       </w:r>
-      <w:r>
-        <w:fldChar w:fldCharType="begin"/>
-      </w:r>
-      <w:r>
-        <w:instrText xml:space="preserve"> SEQ Figure \* ARABIC </w:instrText>
-      </w:r>
-      <w:r>
-        <w:fldChar w:fldCharType="separate"/>
-      </w:r>
-      <w:r>
-        <w:rPr>
-          <w:noProof/>
-        </w:rPr>
-        <w:t>5</w:t>
-      </w:r>
-      <w:r>
-        <w:rPr>
-          <w:noProof/>
-        </w:rPr>
-        <w:fldChar w:fldCharType="end"/>
-      </w:r>
+      <w:fldSimple w:instr=" SEQ Figure \* ARABIC ">
+        <w:r>
+          <w:rPr>
+            <w:noProof/>
+          </w:rPr>
+          <w:t>6</w:t>
+        </w:r>
+      </w:fldSimple>
       <w:r>
         <w:t xml:space="preserve"> Observer pattern visualization</w:t>
       </w:r>
     </w:p>
     <w:p>
       <w:pPr>
+        <w:spacing w:beforeLines="200" w:before="480" w:afterLines="100" w:after="240"/>
         <w:jc w:val="both"/>
-      </w:pPr>
-      <w:r>
         <w:rPr>
           <w:b/>
-        </w:rPr>
-        <w:lastRenderedPageBreak/>
+          <w:lang w:val="en-IE"/>
+        </w:rPr>
+      </w:pPr>
+      <w:r>
+        <w:rPr>
+          <w:b/>
+          <w:lang w:val="en-IE"/>
+        </w:rPr>
         <w:t>Conclusion</w:t>
       </w:r>
     </w:p>
     <w:p>
       <w:pPr>
         <w:jc w:val="both"/>
-      </w:pPr>
-      <w:r>
-        <w:t>The proposed design was proven quite solid. Application was developed smoothly without any serious problems and without a significant deviation from the design.</w:t>
-      </w:r>
-      <w:r>
-        <w:t xml:space="preserve"> The biggest challenge was to implement the GUI view.</w:t>
+        <w:rPr>
+          <w:sz w:val="20"/>
+          <w:szCs w:val="20"/>
+        </w:rPr>
+      </w:pPr>
+      <w:r>
+        <w:rPr>
+          <w:sz w:val="20"/>
+          <w:szCs w:val="20"/>
+        </w:rPr>
+        <w:t>The proposed design was proven quite solid. Application was developed smoothly without any serious problems and without a signif</w:t>
+      </w:r>
+      <w:r>
+        <w:rPr>
+          <w:sz w:val="20"/>
+          <w:szCs w:val="20"/>
+        </w:rPr>
+        <w:t>icant deviation from the design</w:t>
+      </w:r>
+      <w:r>
+        <w:rPr>
+          <w:sz w:val="20"/>
+          <w:szCs w:val="20"/>
+        </w:rPr>
+        <w:t>.</w:t>
+      </w:r>
+      <w:r>
+        <w:rPr>
+          <w:sz w:val="20"/>
+          <w:szCs w:val="20"/>
+        </w:rPr>
+        <w:t xml:space="preserve"> Application works well without the bugs on the localhost.</w:t>
       </w:r>
     </w:p>
     <w:p>
       <w:pPr>
         <w:jc w:val="both"/>
-      </w:pPr>
-      <w:r>
-        <w:t>I added a functionality of the server remembering last 20 lines of the chat messages, so when new client is connected he sees last 20 lines of ongoing conversation.</w:t>
+        <w:rPr>
+          <w:sz w:val="20"/>
+          <w:szCs w:val="20"/>
+        </w:rPr>
+      </w:pPr>
+      <w:r>
+        <w:rPr>
+          <w:sz w:val="20"/>
+          <w:szCs w:val="20"/>
+        </w:rPr>
+        <w:t xml:space="preserve">The challenge </w:t>
+      </w:r>
+      <w:r>
+        <w:rPr>
+          <w:sz w:val="20"/>
+          <w:szCs w:val="20"/>
+        </w:rPr>
+        <w:t>lies in making</w:t>
+      </w:r>
+      <w:r>
+        <w:rPr>
+          <w:sz w:val="20"/>
+          <w:szCs w:val="20"/>
+        </w:rPr>
+        <w:t xml:space="preserve"> this work over </w:t>
+      </w:r>
+      <w:r>
+        <w:rPr>
+          <w:sz w:val="20"/>
+          <w:szCs w:val="20"/>
+        </w:rPr>
+        <w:t xml:space="preserve">an </w:t>
+      </w:r>
+      <w:r>
+        <w:rPr>
+          <w:sz w:val="20"/>
+          <w:szCs w:val="20"/>
+        </w:rPr>
+        <w:t xml:space="preserve">actual network. I have tried to run this between three </w:t>
+      </w:r>
+      <w:r>
+        <w:rPr>
+          <w:i/>
+          <w:sz w:val="20"/>
+          <w:szCs w:val="20"/>
+          <w:u w:val="single"/>
+        </w:rPr>
+        <w:t>L</w:t>
+      </w:r>
+      <w:r>
+        <w:rPr>
+          <w:i/>
+          <w:sz w:val="20"/>
+          <w:szCs w:val="20"/>
+          <w:u w:val="single"/>
+        </w:rPr>
+        <w:t>inux</w:t>
+      </w:r>
+      <w:r>
+        <w:rPr>
+          <w:sz w:val="20"/>
+          <w:szCs w:val="20"/>
+        </w:rPr>
+        <w:t xml:space="preserve"> box</w:t>
+      </w:r>
+      <w:r>
+        <w:rPr>
+          <w:sz w:val="20"/>
+          <w:szCs w:val="20"/>
+        </w:rPr>
+        <w:t xml:space="preserve">es in </w:t>
+      </w:r>
+      <w:r>
+        <w:rPr>
+          <w:i/>
+          <w:sz w:val="20"/>
+          <w:szCs w:val="20"/>
+          <w:u w:val="single"/>
+        </w:rPr>
+        <w:t>Virtual Box</w:t>
+      </w:r>
+      <w:r>
+        <w:rPr>
+          <w:sz w:val="20"/>
+          <w:szCs w:val="20"/>
+        </w:rPr>
+        <w:t xml:space="preserve">, but for the some kind of network misconfiguration or misunderstanding of the involved technologies I’m getting </w:t>
+      </w:r>
+      <w:r>
+        <w:rPr>
+          <w:sz w:val="20"/>
+          <w:szCs w:val="20"/>
+        </w:rPr>
+        <w:t>various RMI related exceptions. More research and testing must be done here.</w:t>
+      </w:r>
+    </w:p>
+    <w:p>
+      <w:pPr>
+        <w:jc w:val="both"/>
+        <w:rPr>
+          <w:i/>
+          <w:sz w:val="20"/>
+          <w:szCs w:val="20"/>
+          <w:u w:val="single"/>
+        </w:rPr>
+      </w:pPr>
+      <w:r>
+        <w:rPr>
+          <w:i/>
+          <w:sz w:val="20"/>
+          <w:szCs w:val="20"/>
+          <w:u w:val="single"/>
+        </w:rPr>
+        <w:t>Additional functionality implemented:</w:t>
+      </w:r>
+    </w:p>
+    <w:p>
+      <w:pPr>
+        <w:jc w:val="both"/>
+        <w:rPr>
+          <w:sz w:val="20"/>
+          <w:szCs w:val="20"/>
+        </w:rPr>
+      </w:pPr>
+      <w:r>
+        <w:rPr>
+          <w:sz w:val="20"/>
+          <w:szCs w:val="20"/>
+        </w:rPr>
+        <w:t xml:space="preserve">The chat </w:t>
+      </w:r>
+      <w:r>
+        <w:rPr>
+          <w:sz w:val="20"/>
+          <w:szCs w:val="20"/>
+        </w:rPr>
+        <w:t xml:space="preserve">server </w:t>
+      </w:r>
+      <w:r>
+        <w:rPr>
+          <w:sz w:val="20"/>
+          <w:szCs w:val="20"/>
+        </w:rPr>
+        <w:t xml:space="preserve">is </w:t>
+      </w:r>
+      <w:r>
+        <w:rPr>
+          <w:sz w:val="20"/>
+          <w:szCs w:val="20"/>
+        </w:rPr>
+        <w:t>remembering la</w:t>
+      </w:r>
+      <w:r>
+        <w:rPr>
+          <w:sz w:val="20"/>
+          <w:szCs w:val="20"/>
+        </w:rPr>
+        <w:t>st 20 lines of the chat lines</w:t>
+      </w:r>
+      <w:r>
+        <w:rPr>
+          <w:sz w:val="20"/>
+          <w:szCs w:val="20"/>
+        </w:rPr>
+        <w:t xml:space="preserve">, so when </w:t>
+      </w:r>
+      <w:r>
+        <w:rPr>
+          <w:sz w:val="20"/>
+          <w:szCs w:val="20"/>
+        </w:rPr>
+        <w:t xml:space="preserve">a </w:t>
+      </w:r>
+      <w:r>
+        <w:rPr>
+          <w:sz w:val="20"/>
+          <w:szCs w:val="20"/>
+        </w:rPr>
+        <w:t>new client is connected he sees last 20 lines of ongoing conversation.</w:t>
+      </w:r>
+    </w:p>
+    <w:p>
+      <w:pPr>
+        <w:jc w:val="both"/>
+        <w:rPr>
+          <w:sz w:val="20"/>
+          <w:szCs w:val="20"/>
+        </w:rPr>
+      </w:pPr>
+      <w:r>
+        <w:rPr>
+          <w:sz w:val="20"/>
+          <w:szCs w:val="20"/>
+        </w:rPr>
+        <w:t>Security manager and</w:t>
+      </w:r>
+      <w:r>
+        <w:rPr>
+          <w:sz w:val="20"/>
+          <w:szCs w:val="20"/>
+        </w:rPr>
+        <w:t xml:space="preserve"> custom policy file implemented.</w:t>
+      </w:r>
+    </w:p>
+    <w:p>
+      <w:r>
+        <w:br w:type="page"/>
       </w:r>
     </w:p>
     <w:p>
@@ -1125,6 +2248,7 @@
         <w:rPr>
           <w:noProof/>
         </w:rPr>
+        <w:lastRenderedPageBreak/>
         <w:drawing>
           <wp:inline distT="0" distB="0" distL="0" distR="0" wp14:anchorId="4B371676" wp14:editId="741FE0B5">
             <wp:extent cx="5731510" cy="3222625"/>
@@ -1170,27 +2294,14 @@
       <w:r>
         <w:t xml:space="preserve">Figure </w:t>
       </w:r>
-      <w:r>
-        <w:fldChar w:fldCharType="begin"/>
-      </w:r>
-      <w:r>
-        <w:instrText xml:space="preserve"> SEQ Figure \* ARABIC </w:instrText>
-      </w:r>
-      <w:r>
-        <w:fldChar w:fldCharType="separate"/>
-      </w:r>
-      <w:r>
-        <w:rPr>
-          <w:noProof/>
-        </w:rPr>
-        <w:t>6</w:t>
-      </w:r>
-      <w:r>
-        <w:rPr>
-          <w:noProof/>
-        </w:rPr>
-        <w:fldChar w:fldCharType="end"/>
-      </w:r>
+      <w:fldSimple w:instr=" SEQ Figure \* ARABIC ">
+        <w:r>
+          <w:rPr>
+            <w:noProof/>
+          </w:rPr>
+          <w:t>7</w:t>
+        </w:r>
+      </w:fldSimple>
       <w:r>
         <w:t xml:space="preserve"> Chat Application implementation</w:t>
       </w:r>

</xml_diff>

<commit_message>
i made it run on lan (windows domain)
</commit_message>
<xml_diff>
--- a/documentation/Assignment 2 Documentation.docx
+++ b/documentation/Assignment 2 Documentation.docx
@@ -12,8 +12,6 @@
           <w:lang w:val="en-IE"/>
         </w:rPr>
       </w:pPr>
-      <w:bookmarkStart w:id="0" w:name="_GoBack"/>
-      <w:bookmarkEnd w:id="0"/>
       <w:r>
         <w:rPr>
           <w:color w:val="385623" w:themeColor="accent6" w:themeShade="80"/>
@@ -572,8 +570,8 @@
         <w:t>ation over TCP socket.</w:t>
       </w:r>
     </w:p>
-    <w:bookmarkStart w:id="1" w:name="_MON_1490773648"/>
-    <w:bookmarkEnd w:id="1"/>
+    <w:bookmarkStart w:id="0" w:name="_MON_1490773648"/>
+    <w:bookmarkEnd w:id="0"/>
     <w:p>
       <w:r>
         <w:object w:dxaOrig="9026" w:dyaOrig="1405">
@@ -596,10 +594,10 @@
             <v:path o:extrusionok="f" gradientshapeok="t" o:connecttype="rect"/>
             <o:lock v:ext="edit" aspectratio="t"/>
           </v:shapetype>
-          <v:shape id="_x0000_i1025" type="#_x0000_t75" style="width:451.3pt;height:70.25pt" o:ole="">
+          <v:shape id="_x0000_i1025" type="#_x0000_t75" style="width:451.3pt;height:70.55pt" o:ole="">
             <v:imagedata r:id="rId8" o:title=""/>
           </v:shape>
-          <o:OLEObject Type="Embed" ProgID="Word.OpenDocumentText.12" ShapeID="_x0000_i1025" DrawAspect="Content" ObjectID="_1490944363" r:id="rId9"/>
+          <o:OLEObject Type="Embed" ProgID="Word.OpenDocumentText.12" ShapeID="_x0000_i1025" DrawAspect="Content" ObjectID="_1490948212" r:id="rId9"/>
         </w:object>
       </w:r>
     </w:p>
@@ -667,8 +665,8 @@
         <w:t xml:space="preserve"> interface</w:t>
       </w:r>
     </w:p>
-    <w:bookmarkStart w:id="2" w:name="_MON_1490718885"/>
-    <w:bookmarkEnd w:id="2"/>
+    <w:bookmarkStart w:id="1" w:name="_MON_1490718885"/>
+    <w:bookmarkEnd w:id="1"/>
     <w:p>
       <w:pPr>
         <w:keepNext/>
@@ -676,10 +674,10 @@
       </w:pPr>
       <w:r>
         <w:object w:dxaOrig="9026" w:dyaOrig="907">
-          <v:shape id="_x0000_i1026" type="#_x0000_t75" style="width:451.3pt;height:45.35pt" o:ole="">
+          <v:shape id="_x0000_i1026" type="#_x0000_t75" style="width:451.3pt;height:45pt" o:ole="">
             <v:imagedata r:id="rId10" o:title=""/>
           </v:shape>
-          <o:OLEObject Type="Embed" ProgID="Word.OpenDocumentText.12" ShapeID="_x0000_i1026" DrawAspect="Content" ObjectID="_1490944364" r:id="rId11"/>
+          <o:OLEObject Type="Embed" ProgID="Word.OpenDocumentText.12" ShapeID="_x0000_i1026" DrawAspect="Content" ObjectID="_1490948213" r:id="rId11"/>
         </w:object>
       </w:r>
     </w:p>
@@ -1084,8 +1082,8 @@
         <w:t>.</w:t>
       </w:r>
     </w:p>
-    <w:bookmarkStart w:id="3" w:name="_MON_1490719963"/>
-    <w:bookmarkEnd w:id="3"/>
+    <w:bookmarkStart w:id="2" w:name="_MON_1490719963"/>
+    <w:bookmarkEnd w:id="2"/>
     <w:p>
       <w:pPr>
         <w:keepNext/>
@@ -1093,10 +1091,10 @@
       </w:pPr>
       <w:r>
         <w:object w:dxaOrig="9026" w:dyaOrig="1133">
-          <v:shape id="_x0000_i1027" type="#_x0000_t75" style="width:451.3pt;height:56.55pt" o:ole="">
+          <v:shape id="_x0000_i1027" type="#_x0000_t75" style="width:451.3pt;height:56.25pt" o:ole="">
             <v:imagedata r:id="rId12" o:title=""/>
           </v:shape>
-          <o:OLEObject Type="Embed" ProgID="Word.OpenDocumentText.12" ShapeID="_x0000_i1027" DrawAspect="Content" ObjectID="_1490944365" r:id="rId13"/>
+          <o:OLEObject Type="Embed" ProgID="Word.OpenDocumentText.12" ShapeID="_x0000_i1027" DrawAspect="Content" ObjectID="_1490948214" r:id="rId13"/>
         </w:object>
       </w:r>
     </w:p>
@@ -1536,8 +1534,8 @@
         <w:t>if needed.</w:t>
       </w:r>
     </w:p>
-    <w:bookmarkStart w:id="4" w:name="_MON_1490720492"/>
-    <w:bookmarkEnd w:id="4"/>
+    <w:bookmarkStart w:id="3" w:name="_MON_1490720492"/>
+    <w:bookmarkEnd w:id="3"/>
     <w:p>
       <w:pPr>
         <w:keepNext/>
@@ -1545,10 +1543,10 @@
       </w:pPr>
       <w:r>
         <w:object w:dxaOrig="9026" w:dyaOrig="1586">
-          <v:shape id="_x0000_i1028" type="#_x0000_t75" style="width:451.3pt;height:79.45pt" o:ole="">
+          <v:shape id="_x0000_i1028" type="#_x0000_t75" style="width:451.3pt;height:79.55pt" o:ole="">
             <v:imagedata r:id="rId14" o:title=""/>
           </v:shape>
-          <o:OLEObject Type="Embed" ProgID="Word.OpenDocumentText.12" ShapeID="_x0000_i1028" DrawAspect="Content" ObjectID="_1490944366" r:id="rId15"/>
+          <o:OLEObject Type="Embed" ProgID="Word.OpenDocumentText.12" ShapeID="_x0000_i1028" DrawAspect="Content" ObjectID="_1490948215" r:id="rId15"/>
         </w:object>
       </w:r>
     </w:p>
@@ -2068,7 +2066,53 @@
           <w:sz w:val="20"/>
           <w:szCs w:val="20"/>
         </w:rPr>
-        <w:t xml:space="preserve">actual network. I have tried to run this between three </w:t>
+        <w:t>actual network.</w:t>
+      </w:r>
+    </w:p>
+    <w:p>
+      <w:pPr>
+        <w:jc w:val="both"/>
+        <w:rPr>
+          <w:sz w:val="20"/>
+          <w:szCs w:val="20"/>
+        </w:rPr>
+      </w:pPr>
+      <w:r>
+        <w:rPr>
+          <w:sz w:val="20"/>
+          <w:szCs w:val="20"/>
+        </w:rPr>
+        <w:t>I managed to run i</w:t>
+      </w:r>
+      <w:r>
+        <w:rPr>
+          <w:sz w:val="20"/>
+          <w:szCs w:val="20"/>
+        </w:rPr>
+        <w:t>t on Windows Domain on LAN</w:t>
+      </w:r>
+      <w:r>
+        <w:rPr>
+          <w:sz w:val="20"/>
+          <w:szCs w:val="20"/>
+        </w:rPr>
+        <w:t>.</w:t>
+      </w:r>
+    </w:p>
+    <w:p>
+      <w:pPr>
+        <w:jc w:val="both"/>
+        <w:rPr>
+          <w:sz w:val="20"/>
+          <w:szCs w:val="20"/>
+        </w:rPr>
+      </w:pPr>
+      <w:r>
+        <w:rPr>
+          <w:sz w:val="20"/>
+          <w:szCs w:val="20"/>
+        </w:rPr>
+        <w:t xml:space="preserve">I have tried to run this between three </w:t>
       </w:r>
       <w:r>
         <w:rPr>
@@ -2130,6 +2174,22 @@
       <w:pPr>
         <w:jc w:val="both"/>
         <w:rPr>
+          <w:sz w:val="20"/>
+          <w:szCs w:val="20"/>
+        </w:rPr>
+      </w:pPr>
+      <w:r>
+        <w:rPr>
+          <w:sz w:val="20"/>
+          <w:szCs w:val="20"/>
+        </w:rPr>
+        <w:t>I tried to run chat server on virtual machine in Azure Cloud, but the connection always timed out.</w:t>
+      </w:r>
+    </w:p>
+    <w:p>
+      <w:pPr>
+        <w:jc w:val="both"/>
+        <w:rPr>
           <w:i/>
           <w:sz w:val="20"/>
           <w:szCs w:val="20"/>
@@ -2224,6 +2284,7 @@
           <w:sz w:val="20"/>
           <w:szCs w:val="20"/>
         </w:rPr>
+        <w:lastRenderedPageBreak/>
         <w:t>Security manager and</w:t>
       </w:r>
       <w:r>
@@ -2235,20 +2296,16 @@
       </w:r>
     </w:p>
     <w:p>
-      <w:r>
-        <w:br w:type="page"/>
-      </w:r>
-    </w:p>
-    <w:p>
       <w:pPr>
         <w:keepNext/>
         <w:jc w:val="both"/>
       </w:pPr>
+      <w:bookmarkStart w:id="4" w:name="_GoBack"/>
+      <w:bookmarkEnd w:id="4"/>
       <w:r>
         <w:rPr>
           <w:noProof/>
         </w:rPr>
-        <w:lastRenderedPageBreak/>
         <w:drawing>
           <wp:inline distT="0" distB="0" distL="0" distR="0" wp14:anchorId="4B371676" wp14:editId="741FE0B5">
             <wp:extent cx="5731510" cy="3222625"/>

</xml_diff>